<commit_message>
changed the docs and formatted the code a bit:
</commit_message>
<xml_diff>
--- a/Docs/Venkatakrishnan_SECURIN_ASSESSMENT_Documentation.docx
+++ b/Docs/Venkatakrishnan_SECURIN_ASSESSMENT_Documentation.docx
@@ -24,6 +24,59 @@
     </w:p>
     <w:p>
       <w:pPr>
+        <w:rPr>
+          <w:rFonts w:ascii="Arial" w:hAnsi="Arial" w:cs="Arial"/>
+          <w:sz w:val="24"/>
+          <w:szCs w:val="24"/>
+        </w:rPr>
+      </w:pPr>
+      <w:r>
+        <w:rPr>
+          <w:rFonts w:ascii="Arial" w:hAnsi="Arial" w:cs="Arial"/>
+          <w:sz w:val="48"/>
+          <w:szCs w:val="48"/>
+        </w:rPr>
+        <w:tab/>
+      </w:r>
+      <w:r>
+        <w:rPr>
+          <w:rFonts w:ascii="Arial" w:hAnsi="Arial" w:cs="Arial"/>
+          <w:sz w:val="24"/>
+          <w:szCs w:val="24"/>
+        </w:rPr>
+        <w:t>Name: Venkatakrishnan R</w:t>
+      </w:r>
+    </w:p>
+    <w:p>
+      <w:pPr>
+        <w:ind w:firstLine="720"/>
+        <w:rPr>
+          <w:rFonts w:ascii="Arial" w:hAnsi="Arial" w:cs="Arial"/>
+          <w:sz w:val="24"/>
+          <w:szCs w:val="24"/>
+        </w:rPr>
+      </w:pPr>
+      <w:proofErr w:type="gramStart"/>
+      <w:r>
+        <w:rPr>
+          <w:rFonts w:ascii="Arial" w:hAnsi="Arial" w:cs="Arial"/>
+          <w:sz w:val="24"/>
+          <w:szCs w:val="24"/>
+        </w:rPr>
+        <w:t>Date :</w:t>
+      </w:r>
+      <w:proofErr w:type="gramEnd"/>
+      <w:r>
+        <w:rPr>
+          <w:rFonts w:ascii="Arial" w:hAnsi="Arial" w:cs="Arial"/>
+          <w:sz w:val="24"/>
+          <w:szCs w:val="24"/>
+        </w:rPr>
+        <w:t xml:space="preserve"> 15-05-2024</w:t>
+      </w:r>
+    </w:p>
+    <w:p>
+      <w:pPr>
         <w:ind w:firstLine="720"/>
         <w:rPr>
           <w:rFonts w:ascii="Arial" w:hAnsi="Arial" w:cs="Arial"/>
@@ -33,10 +86,7 @@
           <w:szCs w:val="28"/>
         </w:rPr>
       </w:pPr>
-    </w:p>
-    <w:p>
-      <w:pPr>
-        <w:ind w:firstLine="720"/>
+      <w:r>
         <w:rPr>
           <w:rFonts w:ascii="Arial" w:hAnsi="Arial" w:cs="Arial"/>
           <w:b/>
@@ -44,15 +94,6 @@
           <w:sz w:val="28"/>
           <w:szCs w:val="28"/>
         </w:rPr>
-      </w:pPr>
-      <w:r>
-        <w:rPr>
-          <w:rFonts w:ascii="Arial" w:hAnsi="Arial" w:cs="Arial"/>
-          <w:b/>
-          <w:bCs/>
-          <w:sz w:val="28"/>
-          <w:szCs w:val="28"/>
-        </w:rPr>
         <w:t>PROBLEM STATEMENT</w:t>
       </w:r>
     </w:p>
@@ -60,12 +101,14 @@
       <w:pPr>
         <w:ind w:left="720"/>
         <w:rPr>
-          <w:sz w:val="24"/>
-          <w:szCs w:val="24"/>
-        </w:rPr>
-      </w:pPr>
-      <w:r>
-        <w:rPr>
+          <w:rFonts w:ascii="Arial" w:hAnsi="Arial" w:cs="Arial"/>
+          <w:sz w:val="24"/>
+          <w:szCs w:val="24"/>
+        </w:rPr>
+      </w:pPr>
+      <w:r>
+        <w:rPr>
+          <w:rFonts w:ascii="Arial" w:hAnsi="Arial" w:cs="Arial"/>
           <w:sz w:val="24"/>
           <w:szCs w:val="24"/>
         </w:rPr>
@@ -75,6 +118,7 @@
         <w:r>
           <w:rPr>
             <w:rStyle w:val="Hyperlink"/>
+            <w:rFonts w:ascii="Arial" w:hAnsi="Arial" w:cs="Arial"/>
             <w:sz w:val="24"/>
             <w:szCs w:val="24"/>
           </w:rPr>
@@ -83,6 +127,7 @@
       </w:hyperlink>
       <w:r>
         <w:rPr>
+          <w:rFonts w:ascii="Arial" w:hAnsi="Arial" w:cs="Arial"/>
           <w:sz w:val="24"/>
           <w:szCs w:val="24"/>
         </w:rPr>
@@ -141,34 +186,18 @@
           <w:numId w:val="1"/>
         </w:numPr>
         <w:rPr>
-          <w:rFonts w:ascii="Times New Roman" w:hAnsi="Times New Roman" w:cs="Times New Roman"/>
-          <w:sz w:val="24"/>
-          <w:szCs w:val="24"/>
-        </w:rPr>
-      </w:pPr>
-      <w:r>
-        <w:rPr>
-          <w:rFonts w:ascii="Times New Roman" w:hAnsi="Times New Roman" w:cs="Times New Roman"/>
-          <w:sz w:val="24"/>
-          <w:szCs w:val="24"/>
-        </w:rPr>
-        <w:t>The Project utilises Express.js as Web Server</w:t>
-      </w:r>
-      <w:r>
-        <w:rPr>
-          <w:rFonts w:ascii="Times New Roman" w:hAnsi="Times New Roman" w:cs="Times New Roman"/>
-          <w:sz w:val="24"/>
-          <w:szCs w:val="24"/>
-        </w:rPr>
-        <w:t>.</w:t>
-      </w:r>
-      <w:r>
-        <w:rPr>
-          <w:rFonts w:ascii="Times New Roman" w:hAnsi="Times New Roman" w:cs="Times New Roman"/>
-          <w:sz w:val="24"/>
-          <w:szCs w:val="24"/>
-        </w:rPr>
-        <w:t xml:space="preserve"> </w:t>
+          <w:rFonts w:ascii="Arial" w:hAnsi="Arial" w:cs="Arial"/>
+          <w:sz w:val="24"/>
+          <w:szCs w:val="24"/>
+        </w:rPr>
+      </w:pPr>
+      <w:r>
+        <w:rPr>
+          <w:rFonts w:ascii="Arial" w:hAnsi="Arial" w:cs="Arial"/>
+          <w:sz w:val="24"/>
+          <w:szCs w:val="24"/>
+        </w:rPr>
+        <w:t xml:space="preserve">The Project utilises Express.js as Web Server. </w:t>
       </w:r>
     </w:p>
     <w:p>
@@ -179,14 +208,14 @@
           <w:numId w:val="1"/>
         </w:numPr>
         <w:rPr>
-          <w:rFonts w:ascii="Times New Roman" w:hAnsi="Times New Roman" w:cs="Times New Roman"/>
-          <w:sz w:val="24"/>
-          <w:szCs w:val="24"/>
-        </w:rPr>
-      </w:pPr>
-      <w:r>
-        <w:rPr>
-          <w:rFonts w:ascii="Times New Roman" w:hAnsi="Times New Roman" w:cs="Times New Roman"/>
+          <w:rFonts w:ascii="Arial" w:hAnsi="Arial" w:cs="Arial"/>
+          <w:sz w:val="24"/>
+          <w:szCs w:val="24"/>
+        </w:rPr>
+      </w:pPr>
+      <w:r>
+        <w:rPr>
+          <w:rFonts w:ascii="Arial" w:hAnsi="Arial" w:cs="Arial"/>
           <w:sz w:val="24"/>
           <w:szCs w:val="24"/>
         </w:rPr>
@@ -201,26 +230,18 @@
           <w:numId w:val="1"/>
         </w:numPr>
         <w:rPr>
-          <w:rFonts w:ascii="Times New Roman" w:hAnsi="Times New Roman" w:cs="Times New Roman"/>
-          <w:sz w:val="24"/>
-          <w:szCs w:val="24"/>
-        </w:rPr>
-      </w:pPr>
-      <w:r>
-        <w:rPr>
-          <w:rFonts w:ascii="Times New Roman" w:hAnsi="Times New Roman" w:cs="Times New Roman"/>
-          <w:sz w:val="24"/>
-          <w:szCs w:val="24"/>
-        </w:rPr>
-        <w:t>EJS for rendering HTML template to visualise the user interface</w:t>
-      </w:r>
-      <w:r>
-        <w:rPr>
-          <w:rFonts w:ascii="Times New Roman" w:hAnsi="Times New Roman" w:cs="Times New Roman"/>
-          <w:sz w:val="24"/>
-          <w:szCs w:val="24"/>
-        </w:rPr>
-        <w:t>.</w:t>
+          <w:rFonts w:ascii="Arial" w:hAnsi="Arial" w:cs="Arial"/>
+          <w:sz w:val="24"/>
+          <w:szCs w:val="24"/>
+        </w:rPr>
+      </w:pPr>
+      <w:r>
+        <w:rPr>
+          <w:rFonts w:ascii="Arial" w:hAnsi="Arial" w:cs="Arial"/>
+          <w:sz w:val="24"/>
+          <w:szCs w:val="24"/>
+        </w:rPr>
+        <w:t>EJS for rendering HTML template to visualise the user interface.</w:t>
       </w:r>
     </w:p>
     <w:p>
@@ -231,14 +252,14 @@
           <w:numId w:val="1"/>
         </w:numPr>
         <w:rPr>
-          <w:rFonts w:ascii="Times New Roman" w:hAnsi="Times New Roman" w:cs="Times New Roman"/>
-          <w:sz w:val="24"/>
-          <w:szCs w:val="24"/>
-        </w:rPr>
-      </w:pPr>
-      <w:r>
-        <w:rPr>
-          <w:rFonts w:ascii="Times New Roman" w:hAnsi="Times New Roman" w:cs="Times New Roman"/>
+          <w:rFonts w:ascii="Arial" w:hAnsi="Arial" w:cs="Arial"/>
+          <w:sz w:val="24"/>
+          <w:szCs w:val="24"/>
+        </w:rPr>
+      </w:pPr>
+      <w:r>
+        <w:rPr>
+          <w:rFonts w:ascii="Arial" w:hAnsi="Arial" w:cs="Arial"/>
           <w:sz w:val="24"/>
           <w:szCs w:val="24"/>
         </w:rPr>
@@ -287,14 +308,14 @@
           <w:numId w:val="2"/>
         </w:numPr>
         <w:rPr>
-          <w:rFonts w:ascii="Times New Roman" w:hAnsi="Times New Roman" w:cs="Times New Roman"/>
-          <w:sz w:val="24"/>
-          <w:szCs w:val="24"/>
-        </w:rPr>
-      </w:pPr>
-      <w:r>
-        <w:rPr>
-          <w:rFonts w:ascii="Times New Roman" w:hAnsi="Times New Roman" w:cs="Times New Roman"/>
+          <w:rFonts w:ascii="Arial" w:hAnsi="Arial" w:cs="Arial"/>
+          <w:sz w:val="24"/>
+          <w:szCs w:val="24"/>
+        </w:rPr>
+      </w:pPr>
+      <w:r>
+        <w:rPr>
+          <w:rFonts w:ascii="Arial" w:hAnsi="Arial" w:cs="Arial"/>
           <w:sz w:val="24"/>
           <w:szCs w:val="24"/>
         </w:rPr>
@@ -303,7 +324,7 @@
       <w:proofErr w:type="gramStart"/>
       <w:r>
         <w:rPr>
-          <w:rFonts w:ascii="Times New Roman" w:hAnsi="Times New Roman" w:cs="Times New Roman"/>
+          <w:rFonts w:ascii="Arial" w:hAnsi="Arial" w:cs="Arial"/>
           <w:sz w:val="24"/>
           <w:szCs w:val="24"/>
         </w:rPr>
@@ -312,7 +333,7 @@
       <w:proofErr w:type="gramEnd"/>
       <w:r>
         <w:rPr>
-          <w:rFonts w:ascii="Times New Roman" w:hAnsi="Times New Roman" w:cs="Times New Roman"/>
+          <w:rFonts w:ascii="Arial" w:hAnsi="Arial" w:cs="Arial"/>
           <w:sz w:val="24"/>
           <w:szCs w:val="24"/>
         </w:rPr>
@@ -321,6 +342,7 @@
       <w:proofErr w:type="spellStart"/>
       <w:r>
         <w:rPr>
+          <w:rFonts w:ascii="Arial" w:hAnsi="Arial" w:cs="Arial"/>
           <w:b/>
           <w:bCs/>
           <w:sz w:val="24"/>
@@ -330,11 +352,15 @@
       </w:r>
       <w:proofErr w:type="spellEnd"/>
       <w:r>
+        <w:rPr>
+          <w:rFonts w:ascii="Arial" w:hAnsi="Arial" w:cs="Arial"/>
+        </w:rPr>
         <w:t xml:space="preserve"> and </w:t>
       </w:r>
       <w:proofErr w:type="spellStart"/>
       <w:r>
         <w:rPr>
+          <w:rFonts w:ascii="Arial" w:hAnsi="Arial" w:cs="Arial"/>
           <w:b/>
           <w:bCs/>
           <w:sz w:val="24"/>
@@ -345,6 +371,7 @@
       <w:proofErr w:type="spellEnd"/>
       <w:r>
         <w:rPr>
+          <w:rFonts w:ascii="Arial" w:hAnsi="Arial" w:cs="Arial"/>
           <w:b/>
           <w:bCs/>
           <w:sz w:val="24"/>
@@ -354,13 +381,23 @@
       </w:r>
       <w:r>
         <w:rPr>
+          <w:rFonts w:ascii="Arial" w:hAnsi="Arial" w:cs="Arial"/>
           <w:sz w:val="24"/>
           <w:szCs w:val="24"/>
         </w:rPr>
         <w:t xml:space="preserve">as query </w:t>
       </w:r>
       <w:r>
+        <w:rPr>
+          <w:rFonts w:ascii="Arial" w:hAnsi="Arial" w:cs="Arial"/>
+        </w:rPr>
         <w:t>parameters and stored in Mongo DB</w:t>
+      </w:r>
+      <w:r>
+        <w:rPr>
+          <w:rFonts w:ascii="Arial" w:hAnsi="Arial" w:cs="Arial"/>
+        </w:rPr>
+        <w:t>.</w:t>
       </w:r>
     </w:p>
     <w:p>
@@ -371,14 +408,14 @@
           <w:numId w:val="2"/>
         </w:numPr>
         <w:rPr>
-          <w:rFonts w:ascii="Times New Roman" w:hAnsi="Times New Roman" w:cs="Times New Roman"/>
-          <w:sz w:val="24"/>
-          <w:szCs w:val="24"/>
-        </w:rPr>
-      </w:pPr>
-      <w:r>
-        <w:rPr>
-          <w:rFonts w:ascii="Times New Roman" w:hAnsi="Times New Roman" w:cs="Times New Roman"/>
+          <w:rFonts w:ascii="Arial" w:hAnsi="Arial" w:cs="Arial"/>
+          <w:sz w:val="24"/>
+          <w:szCs w:val="24"/>
+        </w:rPr>
+      </w:pPr>
+      <w:r>
+        <w:rPr>
+          <w:rFonts w:ascii="Arial" w:hAnsi="Arial" w:cs="Arial"/>
           <w:sz w:val="24"/>
           <w:szCs w:val="24"/>
         </w:rPr>
@@ -393,14 +430,14 @@
           <w:numId w:val="2"/>
         </w:numPr>
         <w:rPr>
-          <w:rFonts w:ascii="Times New Roman" w:hAnsi="Times New Roman" w:cs="Times New Roman"/>
-          <w:sz w:val="24"/>
-          <w:szCs w:val="24"/>
-        </w:rPr>
-      </w:pPr>
-      <w:r>
-        <w:rPr>
-          <w:rFonts w:ascii="Times New Roman" w:hAnsi="Times New Roman" w:cs="Times New Roman"/>
+          <w:rFonts w:ascii="Arial" w:hAnsi="Arial" w:cs="Arial"/>
+          <w:sz w:val="24"/>
+          <w:szCs w:val="24"/>
+        </w:rPr>
+      </w:pPr>
+      <w:r>
+        <w:rPr>
+          <w:rFonts w:ascii="Arial" w:hAnsi="Arial" w:cs="Arial"/>
           <w:sz w:val="24"/>
           <w:szCs w:val="24"/>
         </w:rPr>
@@ -408,7 +445,7 @@
       </w:r>
       <w:r>
         <w:rPr>
-          <w:rFonts w:ascii="Times New Roman" w:hAnsi="Times New Roman" w:cs="Times New Roman"/>
+          <w:rFonts w:ascii="Arial" w:hAnsi="Arial" w:cs="Arial"/>
           <w:b/>
           <w:bCs/>
           <w:sz w:val="24"/>
@@ -418,7 +455,7 @@
       </w:r>
       <w:r>
         <w:rPr>
-          <w:rFonts w:ascii="Times New Roman" w:hAnsi="Times New Roman" w:cs="Times New Roman"/>
+          <w:rFonts w:ascii="Arial" w:hAnsi="Arial" w:cs="Arial"/>
           <w:sz w:val="24"/>
           <w:szCs w:val="24"/>
         </w:rPr>
@@ -433,14 +470,14 @@
           <w:numId w:val="2"/>
         </w:numPr>
         <w:rPr>
-          <w:rFonts w:ascii="Times New Roman" w:hAnsi="Times New Roman" w:cs="Times New Roman"/>
-          <w:sz w:val="24"/>
-          <w:szCs w:val="24"/>
-        </w:rPr>
-      </w:pPr>
-      <w:r>
-        <w:rPr>
-          <w:rFonts w:ascii="Times New Roman" w:hAnsi="Times New Roman" w:cs="Times New Roman"/>
+          <w:rFonts w:ascii="Arial" w:hAnsi="Arial" w:cs="Arial"/>
+          <w:sz w:val="24"/>
+          <w:szCs w:val="24"/>
+        </w:rPr>
+      </w:pPr>
+      <w:r>
+        <w:rPr>
+          <w:rFonts w:ascii="Arial" w:hAnsi="Arial" w:cs="Arial"/>
           <w:sz w:val="24"/>
           <w:szCs w:val="24"/>
         </w:rPr>
@@ -455,14 +492,14 @@
           <w:numId w:val="2"/>
         </w:numPr>
         <w:rPr>
-          <w:rFonts w:ascii="Times New Roman" w:hAnsi="Times New Roman" w:cs="Times New Roman"/>
-          <w:sz w:val="24"/>
-          <w:szCs w:val="24"/>
-        </w:rPr>
-      </w:pPr>
-      <w:r>
-        <w:rPr>
-          <w:rFonts w:ascii="Times New Roman" w:hAnsi="Times New Roman" w:cs="Times New Roman"/>
+          <w:rFonts w:ascii="Arial" w:hAnsi="Arial" w:cs="Arial"/>
+          <w:sz w:val="24"/>
+          <w:szCs w:val="24"/>
+        </w:rPr>
+      </w:pPr>
+      <w:r>
+        <w:rPr>
+          <w:rFonts w:ascii="Arial" w:hAnsi="Arial" w:cs="Arial"/>
           <w:sz w:val="24"/>
           <w:szCs w:val="24"/>
         </w:rPr>
@@ -471,7 +508,7 @@
       <w:proofErr w:type="gramStart"/>
       <w:r>
         <w:rPr>
-          <w:rFonts w:ascii="Times New Roman" w:hAnsi="Times New Roman" w:cs="Times New Roman"/>
+          <w:rFonts w:ascii="Arial" w:hAnsi="Arial" w:cs="Arial"/>
           <w:sz w:val="24"/>
           <w:szCs w:val="24"/>
         </w:rPr>
@@ -480,7 +517,7 @@
       <w:proofErr w:type="gramEnd"/>
       <w:r>
         <w:rPr>
-          <w:rFonts w:ascii="Times New Roman" w:hAnsi="Times New Roman" w:cs="Times New Roman"/>
+          <w:rFonts w:ascii="Arial" w:hAnsi="Arial" w:cs="Arial"/>
           <w:sz w:val="24"/>
           <w:szCs w:val="24"/>
         </w:rPr>
@@ -495,14 +532,14 @@
           <w:numId w:val="2"/>
         </w:numPr>
         <w:rPr>
-          <w:rFonts w:ascii="Times New Roman" w:hAnsi="Times New Roman" w:cs="Times New Roman"/>
-          <w:sz w:val="24"/>
-          <w:szCs w:val="24"/>
-        </w:rPr>
-      </w:pPr>
-      <w:r>
-        <w:rPr>
-          <w:rFonts w:ascii="Times New Roman" w:hAnsi="Times New Roman" w:cs="Times New Roman"/>
+          <w:rFonts w:ascii="Arial" w:hAnsi="Arial" w:cs="Arial"/>
+          <w:sz w:val="24"/>
+          <w:szCs w:val="24"/>
+        </w:rPr>
+      </w:pPr>
+      <w:r>
+        <w:rPr>
+          <w:rFonts w:ascii="Arial" w:hAnsi="Arial" w:cs="Arial"/>
           <w:sz w:val="24"/>
           <w:szCs w:val="24"/>
         </w:rPr>
@@ -517,14 +554,14 @@
           <w:numId w:val="2"/>
         </w:numPr>
         <w:rPr>
-          <w:rFonts w:ascii="Times New Roman" w:hAnsi="Times New Roman" w:cs="Times New Roman"/>
-          <w:sz w:val="24"/>
-          <w:szCs w:val="24"/>
-        </w:rPr>
-      </w:pPr>
-      <w:r>
-        <w:rPr>
-          <w:rFonts w:ascii="Times New Roman" w:hAnsi="Times New Roman" w:cs="Times New Roman"/>
+          <w:rFonts w:ascii="Arial" w:hAnsi="Arial" w:cs="Arial"/>
+          <w:sz w:val="24"/>
+          <w:szCs w:val="24"/>
+        </w:rPr>
+      </w:pPr>
+      <w:r>
+        <w:rPr>
+          <w:rFonts w:ascii="Arial" w:hAnsi="Arial" w:cs="Arial"/>
           <w:sz w:val="24"/>
           <w:szCs w:val="24"/>
         </w:rPr>
@@ -536,14 +573,14 @@
         <w:pStyle w:val="ListParagraph"/>
         <w:ind w:left="1800"/>
         <w:rPr>
-          <w:rFonts w:ascii="Times New Roman" w:hAnsi="Times New Roman" w:cs="Times New Roman"/>
-          <w:sz w:val="24"/>
-          <w:szCs w:val="24"/>
-        </w:rPr>
-      </w:pPr>
-      <w:r>
-        <w:rPr>
-          <w:rFonts w:ascii="Times New Roman" w:hAnsi="Times New Roman" w:cs="Times New Roman"/>
+          <w:rFonts w:ascii="Arial" w:hAnsi="Arial" w:cs="Arial"/>
+          <w:sz w:val="24"/>
+          <w:szCs w:val="24"/>
+        </w:rPr>
+      </w:pPr>
+      <w:r>
+        <w:rPr>
+          <w:rFonts w:ascii="Arial" w:hAnsi="Arial" w:cs="Arial"/>
           <w:sz w:val="24"/>
           <w:szCs w:val="24"/>
         </w:rPr>
@@ -551,7 +588,7 @@
       </w:r>
       <w:r>
         <w:rPr>
-          <w:rFonts w:ascii="Times New Roman" w:hAnsi="Times New Roman" w:cs="Times New Roman"/>
+          <w:rFonts w:ascii="Arial" w:hAnsi="Arial" w:cs="Arial"/>
           <w:sz w:val="24"/>
           <w:szCs w:val="24"/>
         </w:rPr>
@@ -564,14 +601,14 @@
         <w:pStyle w:val="ListParagraph"/>
         <w:ind w:left="1800" w:firstLine="360"/>
         <w:rPr>
-          <w:rFonts w:ascii="Times New Roman" w:hAnsi="Times New Roman" w:cs="Times New Roman"/>
-          <w:sz w:val="24"/>
-          <w:szCs w:val="24"/>
-        </w:rPr>
-      </w:pPr>
-      <w:r>
-        <w:rPr>
-          <w:rFonts w:ascii="Times New Roman" w:hAnsi="Times New Roman" w:cs="Times New Roman"/>
+          <w:rFonts w:ascii="Arial" w:hAnsi="Arial" w:cs="Arial"/>
+          <w:sz w:val="24"/>
+          <w:szCs w:val="24"/>
+        </w:rPr>
+      </w:pPr>
+      <w:r>
+        <w:rPr>
+          <w:rFonts w:ascii="Arial" w:hAnsi="Arial" w:cs="Arial"/>
           <w:sz w:val="24"/>
           <w:szCs w:val="24"/>
         </w:rPr>
@@ -583,14 +620,14 @@
         <w:pStyle w:val="ListParagraph"/>
         <w:ind w:left="1800" w:firstLine="360"/>
         <w:rPr>
-          <w:rFonts w:ascii="Times New Roman" w:hAnsi="Times New Roman" w:cs="Times New Roman"/>
-          <w:sz w:val="24"/>
-          <w:szCs w:val="24"/>
-        </w:rPr>
-      </w:pPr>
-      <w:r>
-        <w:rPr>
-          <w:rFonts w:ascii="Times New Roman" w:hAnsi="Times New Roman" w:cs="Times New Roman"/>
+          <w:rFonts w:ascii="Arial" w:hAnsi="Arial" w:cs="Arial"/>
+          <w:sz w:val="24"/>
+          <w:szCs w:val="24"/>
+        </w:rPr>
+      </w:pPr>
+      <w:r>
+        <w:rPr>
+          <w:rFonts w:ascii="Arial" w:hAnsi="Arial" w:cs="Arial"/>
           <w:sz w:val="24"/>
           <w:szCs w:val="24"/>
         </w:rPr>
@@ -602,18 +639,44 @@
         <w:pStyle w:val="ListParagraph"/>
         <w:ind w:left="1800" w:firstLine="360"/>
         <w:rPr>
-          <w:rFonts w:ascii="Times New Roman" w:hAnsi="Times New Roman" w:cs="Times New Roman"/>
-          <w:sz w:val="24"/>
-          <w:szCs w:val="24"/>
-        </w:rPr>
-      </w:pPr>
-      <w:r>
-        <w:rPr>
-          <w:rFonts w:ascii="Times New Roman" w:hAnsi="Times New Roman" w:cs="Times New Roman"/>
-          <w:sz w:val="24"/>
-          <w:szCs w:val="24"/>
-        </w:rPr>
-        <w:t>- Base Score</w:t>
+          <w:rFonts w:ascii="Arial" w:hAnsi="Arial" w:cs="Arial"/>
+          <w:sz w:val="24"/>
+          <w:szCs w:val="24"/>
+        </w:rPr>
+      </w:pPr>
+      <w:r>
+        <w:rPr>
+          <w:rFonts w:ascii="Arial" w:hAnsi="Arial" w:cs="Arial"/>
+          <w:sz w:val="24"/>
+          <w:szCs w:val="24"/>
+        </w:rPr>
+        <w:t xml:space="preserve">- Base </w:t>
+      </w:r>
+      <w:proofErr w:type="gramStart"/>
+      <w:r>
+        <w:rPr>
+          <w:rFonts w:ascii="Arial" w:hAnsi="Arial" w:cs="Arial"/>
+          <w:sz w:val="24"/>
+          <w:szCs w:val="24"/>
+        </w:rPr>
+        <w:t>Score</w:t>
+      </w:r>
+      <w:r>
+        <w:rPr>
+          <w:rFonts w:ascii="Arial" w:hAnsi="Arial" w:cs="Arial"/>
+          <w:sz w:val="24"/>
+          <w:szCs w:val="24"/>
+        </w:rPr>
+        <w:t>(</w:t>
+      </w:r>
+      <w:proofErr w:type="gramEnd"/>
+      <w:r>
+        <w:rPr>
+          <w:rFonts w:ascii="Arial" w:hAnsi="Arial" w:cs="Arial"/>
+          <w:sz w:val="24"/>
+          <w:szCs w:val="24"/>
+        </w:rPr>
+        <w:t>Greater than and Lesser than score)</w:t>
       </w:r>
     </w:p>
     <w:p>
@@ -624,18 +687,26 @@
           <w:numId w:val="2"/>
         </w:numPr>
         <w:rPr>
-          <w:rFonts w:ascii="Times New Roman" w:hAnsi="Times New Roman" w:cs="Times New Roman"/>
-          <w:sz w:val="24"/>
-          <w:szCs w:val="24"/>
-        </w:rPr>
-      </w:pPr>
-      <w:r>
-        <w:rPr>
-          <w:rFonts w:ascii="Times New Roman" w:hAnsi="Times New Roman" w:cs="Times New Roman"/>
+          <w:rFonts w:ascii="Arial" w:hAnsi="Arial" w:cs="Arial"/>
+          <w:sz w:val="24"/>
+          <w:szCs w:val="24"/>
+        </w:rPr>
+      </w:pPr>
+      <w:r>
+        <w:rPr>
+          <w:rFonts w:ascii="Arial" w:hAnsi="Arial" w:cs="Arial"/>
           <w:sz w:val="24"/>
           <w:szCs w:val="24"/>
         </w:rPr>
         <w:t>Each of the row is linked to detailed description of the particular CVE</w:t>
+      </w:r>
+      <w:r>
+        <w:rPr>
+          <w:rFonts w:ascii="Arial" w:hAnsi="Arial" w:cs="Arial"/>
+          <w:sz w:val="24"/>
+          <w:szCs w:val="24"/>
+        </w:rPr>
+        <w:t>.</w:t>
       </w:r>
     </w:p>
     <w:p>
@@ -646,18 +717,26 @@
           <w:numId w:val="2"/>
         </w:numPr>
         <w:rPr>
-          <w:rFonts w:ascii="Times New Roman" w:hAnsi="Times New Roman" w:cs="Times New Roman"/>
-          <w:sz w:val="24"/>
-          <w:szCs w:val="24"/>
-        </w:rPr>
-      </w:pPr>
-      <w:r>
-        <w:rPr>
-          <w:rFonts w:ascii="Times New Roman" w:hAnsi="Times New Roman" w:cs="Times New Roman"/>
+          <w:rFonts w:ascii="Arial" w:hAnsi="Arial" w:cs="Arial"/>
+          <w:sz w:val="24"/>
+          <w:szCs w:val="24"/>
+        </w:rPr>
+      </w:pPr>
+      <w:r>
+        <w:rPr>
+          <w:rFonts w:ascii="Arial" w:hAnsi="Arial" w:cs="Arial"/>
           <w:sz w:val="24"/>
           <w:szCs w:val="24"/>
         </w:rPr>
         <w:t>Total Records in the database and range of records is displayed</w:t>
+      </w:r>
+      <w:r>
+        <w:rPr>
+          <w:rFonts w:ascii="Arial" w:hAnsi="Arial" w:cs="Arial"/>
+          <w:sz w:val="24"/>
+          <w:szCs w:val="24"/>
+        </w:rPr>
+        <w:t>.</w:t>
       </w:r>
     </w:p>
     <w:p>
@@ -668,18 +747,26 @@
           <w:numId w:val="2"/>
         </w:numPr>
         <w:rPr>
-          <w:rFonts w:ascii="Times New Roman" w:hAnsi="Times New Roman" w:cs="Times New Roman"/>
-          <w:sz w:val="24"/>
-          <w:szCs w:val="24"/>
-        </w:rPr>
-      </w:pPr>
-      <w:r>
-        <w:rPr>
-          <w:rFonts w:ascii="Times New Roman" w:hAnsi="Times New Roman" w:cs="Times New Roman"/>
+          <w:rFonts w:ascii="Arial" w:hAnsi="Arial" w:cs="Arial"/>
+          <w:sz w:val="24"/>
+          <w:szCs w:val="24"/>
+        </w:rPr>
+      </w:pPr>
+      <w:r>
+        <w:rPr>
+          <w:rFonts w:ascii="Arial" w:hAnsi="Arial" w:cs="Arial"/>
           <w:sz w:val="24"/>
           <w:szCs w:val="24"/>
         </w:rPr>
         <w:t>Sorting of dates in server side is implemented</w:t>
+      </w:r>
+      <w:r>
+        <w:rPr>
+          <w:rFonts w:ascii="Arial" w:hAnsi="Arial" w:cs="Arial"/>
+          <w:sz w:val="24"/>
+          <w:szCs w:val="24"/>
+        </w:rPr>
+        <w:t>.</w:t>
       </w:r>
     </w:p>
     <w:p>
@@ -690,18 +777,26 @@
           <w:numId w:val="2"/>
         </w:numPr>
         <w:rPr>
-          <w:rFonts w:ascii="Times New Roman" w:hAnsi="Times New Roman" w:cs="Times New Roman"/>
-          <w:sz w:val="24"/>
-          <w:szCs w:val="24"/>
-        </w:rPr>
-      </w:pPr>
-      <w:r>
-        <w:rPr>
-          <w:rFonts w:ascii="Times New Roman" w:hAnsi="Times New Roman" w:cs="Times New Roman"/>
+          <w:rFonts w:ascii="Arial" w:hAnsi="Arial" w:cs="Arial"/>
+          <w:sz w:val="24"/>
+          <w:szCs w:val="24"/>
+        </w:rPr>
+      </w:pPr>
+      <w:r>
+        <w:rPr>
+          <w:rFonts w:ascii="Arial" w:hAnsi="Arial" w:cs="Arial"/>
           <w:sz w:val="24"/>
           <w:szCs w:val="24"/>
         </w:rPr>
         <w:t>Unit tests for the API endpoints are implemented using JEST</w:t>
+      </w:r>
+      <w:r>
+        <w:rPr>
+          <w:rFonts w:ascii="Arial" w:hAnsi="Arial" w:cs="Arial"/>
+          <w:sz w:val="24"/>
+          <w:szCs w:val="24"/>
+        </w:rPr>
+        <w:t>.</w:t>
       </w:r>
     </w:p>
     <w:p>
@@ -754,14 +849,13 @@
           <w:sz w:val="28"/>
           <w:szCs w:val="28"/>
         </w:rPr>
-        <w:lastRenderedPageBreak/>
         <w:t xml:space="preserve">API ENDPOINTS </w:t>
       </w:r>
     </w:p>
     <w:p>
       <w:pPr>
         <w:rPr>
-          <w:rFonts w:ascii="Times New Roman" w:hAnsi="Times New Roman" w:cs="Times New Roman"/>
+          <w:rFonts w:ascii="Arial" w:hAnsi="Arial" w:cs="Arial"/>
           <w:sz w:val="24"/>
           <w:szCs w:val="24"/>
         </w:rPr>
@@ -789,23 +883,15 @@
       <w:proofErr w:type="gramStart"/>
       <w:r>
         <w:rPr>
-          <w:rFonts w:ascii="Times New Roman" w:hAnsi="Times New Roman" w:cs="Times New Roman"/>
-          <w:sz w:val="24"/>
-          <w:szCs w:val="24"/>
-        </w:rPr>
-        <w:t>ENDPOINT</w:t>
-      </w:r>
-      <w:r>
-        <w:rPr>
-          <w:rFonts w:ascii="Times New Roman" w:hAnsi="Times New Roman" w:cs="Times New Roman"/>
-          <w:sz w:val="24"/>
-          <w:szCs w:val="24"/>
-        </w:rPr>
-        <w:t xml:space="preserve"> </w:t>
-      </w:r>
-      <w:r>
-        <w:rPr>
-          <w:rFonts w:ascii="Times New Roman" w:hAnsi="Times New Roman" w:cs="Times New Roman"/>
+          <w:rFonts w:ascii="Arial" w:hAnsi="Arial" w:cs="Arial"/>
+          <w:sz w:val="24"/>
+          <w:szCs w:val="24"/>
+        </w:rPr>
+        <w:t xml:space="preserve">ENDPOINT </w:t>
+      </w:r>
+      <w:r>
+        <w:rPr>
+          <w:rFonts w:ascii="Arial" w:hAnsi="Arial" w:cs="Arial"/>
           <w:b/>
           <w:bCs/>
           <w:sz w:val="24"/>
@@ -816,7 +902,7 @@
       <w:proofErr w:type="gramEnd"/>
       <w:r>
         <w:rPr>
-          <w:rFonts w:ascii="Times New Roman" w:hAnsi="Times New Roman" w:cs="Times New Roman"/>
+          <w:rFonts w:ascii="Arial" w:hAnsi="Arial" w:cs="Arial"/>
           <w:b/>
           <w:bCs/>
           <w:sz w:val="24"/>
@@ -828,7 +914,7 @@
         <w:r>
           <w:rPr>
             <w:rStyle w:val="Hyperlink"/>
-            <w:rFonts w:ascii="Times New Roman" w:hAnsi="Times New Roman" w:cs="Times New Roman"/>
+            <w:rFonts w:ascii="Arial" w:hAnsi="Arial" w:cs="Arial"/>
             <w:sz w:val="24"/>
             <w:szCs w:val="24"/>
           </w:rPr>
@@ -839,16 +925,16 @@
     <w:p>
       <w:pPr>
         <w:rPr>
-          <w:rFonts w:ascii="Times New Roman" w:hAnsi="Times New Roman" w:cs="Times New Roman"/>
-          <w:b/>
-          <w:bCs/>
-          <w:sz w:val="24"/>
-          <w:szCs w:val="24"/>
-        </w:rPr>
-      </w:pPr>
-      <w:r>
-        <w:rPr>
-          <w:rFonts w:ascii="Times New Roman" w:hAnsi="Times New Roman" w:cs="Times New Roman"/>
+          <w:rFonts w:ascii="Arial" w:hAnsi="Arial" w:cs="Arial"/>
+          <w:b/>
+          <w:bCs/>
+          <w:sz w:val="24"/>
+          <w:szCs w:val="24"/>
+        </w:rPr>
+      </w:pPr>
+      <w:r>
+        <w:rPr>
+          <w:rFonts w:ascii="Arial" w:hAnsi="Arial" w:cs="Arial"/>
           <w:sz w:val="24"/>
           <w:szCs w:val="24"/>
         </w:rPr>
@@ -856,7 +942,7 @@
       </w:r>
       <w:r>
         <w:rPr>
-          <w:rFonts w:ascii="Times New Roman" w:hAnsi="Times New Roman" w:cs="Times New Roman"/>
+          <w:rFonts w:ascii="Arial" w:hAnsi="Arial" w:cs="Arial"/>
           <w:sz w:val="24"/>
           <w:szCs w:val="24"/>
         </w:rPr>
@@ -864,38 +950,18 @@
       </w:r>
       <w:r>
         <w:rPr>
-          <w:rFonts w:ascii="Times New Roman" w:hAnsi="Times New Roman" w:cs="Times New Roman"/>
-          <w:b/>
-          <w:bCs/>
-          <w:sz w:val="24"/>
-          <w:szCs w:val="24"/>
-        </w:rPr>
-        <w:t xml:space="preserve">/ </w:t>
-      </w:r>
-      <w:r>
-        <w:rPr>
-          <w:rFonts w:ascii="Times New Roman" w:hAnsi="Times New Roman" w:cs="Times New Roman"/>
-          <w:b/>
-          <w:bCs/>
-          <w:sz w:val="24"/>
-          <w:szCs w:val="24"/>
-        </w:rPr>
-        <w:t xml:space="preserve">&amp; </w:t>
-      </w:r>
-      <w:r>
-        <w:rPr>
-          <w:rFonts w:ascii="Times New Roman" w:hAnsi="Times New Roman" w:cs="Times New Roman"/>
-          <w:b/>
-          <w:bCs/>
-          <w:sz w:val="24"/>
-          <w:szCs w:val="24"/>
-        </w:rPr>
-        <w:t>/</w:t>
+          <w:rFonts w:ascii="Arial" w:hAnsi="Arial" w:cs="Arial"/>
+          <w:b/>
+          <w:bCs/>
+          <w:sz w:val="24"/>
+          <w:szCs w:val="24"/>
+        </w:rPr>
+        <w:t>/ &amp; /</w:t>
       </w:r>
       <w:proofErr w:type="spellStart"/>
       <w:r>
         <w:rPr>
-          <w:rFonts w:ascii="Times New Roman" w:hAnsi="Times New Roman" w:cs="Times New Roman"/>
+          <w:rFonts w:ascii="Arial" w:hAnsi="Arial" w:cs="Arial"/>
           <w:b/>
           <w:bCs/>
           <w:sz w:val="24"/>
@@ -906,7 +972,7 @@
       <w:proofErr w:type="spellEnd"/>
       <w:r>
         <w:rPr>
-          <w:rFonts w:ascii="Times New Roman" w:hAnsi="Times New Roman" w:cs="Times New Roman"/>
+          <w:rFonts w:ascii="Arial" w:hAnsi="Arial" w:cs="Arial"/>
           <w:b/>
           <w:bCs/>
           <w:sz w:val="24"/>
@@ -923,14 +989,14 @@
           <w:numId w:val="3"/>
         </w:numPr>
         <w:rPr>
-          <w:rFonts w:ascii="Times New Roman" w:hAnsi="Times New Roman" w:cs="Times New Roman"/>
-          <w:sz w:val="24"/>
-          <w:szCs w:val="24"/>
-        </w:rPr>
-      </w:pPr>
-      <w:r>
-        <w:rPr>
-          <w:rFonts w:ascii="Times New Roman" w:hAnsi="Times New Roman" w:cs="Times New Roman"/>
+          <w:rFonts w:ascii="Arial" w:hAnsi="Arial" w:cs="Arial"/>
+          <w:sz w:val="24"/>
+          <w:szCs w:val="24"/>
+        </w:rPr>
+      </w:pPr>
+      <w:r>
+        <w:rPr>
+          <w:rFonts w:ascii="Arial" w:hAnsi="Arial" w:cs="Arial"/>
           <w:sz w:val="24"/>
           <w:szCs w:val="24"/>
         </w:rPr>
@@ -941,14 +1007,14 @@
       <w:pPr>
         <w:ind w:left="1440"/>
         <w:rPr>
-          <w:rFonts w:ascii="Times New Roman" w:hAnsi="Times New Roman" w:cs="Times New Roman"/>
-          <w:sz w:val="24"/>
-          <w:szCs w:val="24"/>
-        </w:rPr>
-      </w:pPr>
-      <w:r>
-        <w:rPr>
-          <w:rFonts w:ascii="Times New Roman" w:hAnsi="Times New Roman" w:cs="Times New Roman"/>
+          <w:rFonts w:ascii="Arial" w:hAnsi="Arial" w:cs="Arial"/>
+          <w:sz w:val="24"/>
+          <w:szCs w:val="24"/>
+        </w:rPr>
+      </w:pPr>
+      <w:r>
+        <w:rPr>
+          <w:rFonts w:ascii="Arial" w:hAnsi="Arial" w:cs="Arial"/>
           <w:sz w:val="24"/>
           <w:szCs w:val="24"/>
         </w:rPr>
@@ -963,14 +1029,14 @@
           <w:numId w:val="3"/>
         </w:numPr>
         <w:rPr>
-          <w:rFonts w:ascii="Times New Roman" w:hAnsi="Times New Roman" w:cs="Times New Roman"/>
-          <w:sz w:val="24"/>
-          <w:szCs w:val="24"/>
-        </w:rPr>
-      </w:pPr>
-      <w:r>
-        <w:rPr>
-          <w:rFonts w:ascii="Times New Roman" w:hAnsi="Times New Roman" w:cs="Times New Roman"/>
+          <w:rFonts w:ascii="Arial" w:hAnsi="Arial" w:cs="Arial"/>
+          <w:sz w:val="24"/>
+          <w:szCs w:val="24"/>
+        </w:rPr>
+      </w:pPr>
+      <w:r>
+        <w:rPr>
+          <w:rFonts w:ascii="Arial" w:hAnsi="Arial" w:cs="Arial"/>
           <w:sz w:val="24"/>
           <w:szCs w:val="24"/>
         </w:rPr>
@@ -982,14 +1048,14 @@
         <w:pStyle w:val="ListParagraph"/>
         <w:ind w:left="2160" w:firstLine="720"/>
         <w:rPr>
-          <w:rFonts w:ascii="Times New Roman" w:hAnsi="Times New Roman" w:cs="Times New Roman"/>
-          <w:sz w:val="24"/>
-          <w:szCs w:val="24"/>
-        </w:rPr>
-      </w:pPr>
-      <w:r>
-        <w:rPr>
-          <w:rFonts w:ascii="Times New Roman" w:hAnsi="Times New Roman" w:cs="Times New Roman"/>
+          <w:rFonts w:ascii="Arial" w:hAnsi="Arial" w:cs="Arial"/>
+          <w:sz w:val="24"/>
+          <w:szCs w:val="24"/>
+        </w:rPr>
+      </w:pPr>
+      <w:r>
+        <w:rPr>
+          <w:rFonts w:ascii="Arial" w:hAnsi="Arial" w:cs="Arial"/>
           <w:sz w:val="24"/>
           <w:szCs w:val="24"/>
         </w:rPr>
@@ -1004,14 +1070,14 @@
           <w:numId w:val="3"/>
         </w:numPr>
         <w:rPr>
-          <w:rFonts w:ascii="Times New Roman" w:hAnsi="Times New Roman" w:cs="Times New Roman"/>
-          <w:sz w:val="24"/>
-          <w:szCs w:val="24"/>
-        </w:rPr>
-      </w:pPr>
-      <w:r>
-        <w:rPr>
-          <w:rFonts w:ascii="Times New Roman" w:hAnsi="Times New Roman" w:cs="Times New Roman"/>
+          <w:rFonts w:ascii="Arial" w:hAnsi="Arial" w:cs="Arial"/>
+          <w:sz w:val="24"/>
+          <w:szCs w:val="24"/>
+        </w:rPr>
+      </w:pPr>
+      <w:r>
+        <w:rPr>
+          <w:rFonts w:ascii="Arial" w:hAnsi="Arial" w:cs="Arial"/>
           <w:sz w:val="24"/>
           <w:szCs w:val="24"/>
         </w:rPr>
@@ -1023,14 +1089,14 @@
         <w:pStyle w:val="ListParagraph"/>
         <w:ind w:left="2160" w:firstLine="720"/>
         <w:rPr>
-          <w:rFonts w:ascii="Times New Roman" w:hAnsi="Times New Roman" w:cs="Times New Roman"/>
-          <w:sz w:val="24"/>
-          <w:szCs w:val="24"/>
-        </w:rPr>
-      </w:pPr>
-      <w:r>
-        <w:rPr>
-          <w:rFonts w:ascii="Times New Roman" w:hAnsi="Times New Roman" w:cs="Times New Roman"/>
+          <w:rFonts w:ascii="Arial" w:hAnsi="Arial" w:cs="Arial"/>
+          <w:sz w:val="24"/>
+          <w:szCs w:val="24"/>
+        </w:rPr>
+      </w:pPr>
+      <w:r>
+        <w:rPr>
+          <w:rFonts w:ascii="Arial" w:hAnsi="Arial" w:cs="Arial"/>
           <w:sz w:val="24"/>
           <w:szCs w:val="24"/>
         </w:rPr>
@@ -1042,14 +1108,14 @@
         <w:pStyle w:val="ListParagraph"/>
         <w:ind w:left="2880"/>
         <w:rPr>
-          <w:rFonts w:ascii="Times New Roman" w:hAnsi="Times New Roman" w:cs="Times New Roman"/>
-          <w:sz w:val="24"/>
-          <w:szCs w:val="24"/>
-        </w:rPr>
-      </w:pPr>
-      <w:r>
-        <w:rPr>
-          <w:rFonts w:ascii="Times New Roman" w:hAnsi="Times New Roman" w:cs="Times New Roman"/>
+          <w:rFonts w:ascii="Arial" w:hAnsi="Arial" w:cs="Arial"/>
+          <w:sz w:val="24"/>
+          <w:szCs w:val="24"/>
+        </w:rPr>
+      </w:pPr>
+      <w:r>
+        <w:rPr>
+          <w:rFonts w:ascii="Arial" w:hAnsi="Arial" w:cs="Arial"/>
           <w:sz w:val="24"/>
           <w:szCs w:val="24"/>
         </w:rPr>
@@ -1058,7 +1124,7 @@
       <w:proofErr w:type="gramStart"/>
       <w:r>
         <w:rPr>
-          <w:rFonts w:ascii="Times New Roman" w:hAnsi="Times New Roman" w:cs="Times New Roman"/>
+          <w:rFonts w:ascii="Arial" w:hAnsi="Arial" w:cs="Arial"/>
           <w:sz w:val="24"/>
           <w:szCs w:val="24"/>
         </w:rPr>
@@ -1067,7 +1133,7 @@
       <w:proofErr w:type="gramEnd"/>
       <w:r>
         <w:rPr>
-          <w:rFonts w:ascii="Times New Roman" w:hAnsi="Times New Roman" w:cs="Times New Roman"/>
+          <w:rFonts w:ascii="Arial" w:hAnsi="Arial" w:cs="Arial"/>
           <w:sz w:val="24"/>
           <w:szCs w:val="24"/>
         </w:rPr>
@@ -1082,14 +1148,14 @@
           <w:numId w:val="3"/>
         </w:numPr>
         <w:rPr>
-          <w:rFonts w:ascii="Times New Roman" w:hAnsi="Times New Roman" w:cs="Times New Roman"/>
-          <w:sz w:val="24"/>
-          <w:szCs w:val="24"/>
-        </w:rPr>
-      </w:pPr>
-      <w:r>
-        <w:rPr>
-          <w:rFonts w:ascii="Times New Roman" w:hAnsi="Times New Roman" w:cs="Times New Roman"/>
+          <w:rFonts w:ascii="Arial" w:hAnsi="Arial" w:cs="Arial"/>
+          <w:sz w:val="24"/>
+          <w:szCs w:val="24"/>
+        </w:rPr>
+      </w:pPr>
+      <w:r>
+        <w:rPr>
+          <w:rFonts w:ascii="Arial" w:hAnsi="Arial" w:cs="Arial"/>
           <w:sz w:val="24"/>
           <w:szCs w:val="24"/>
         </w:rPr>
@@ -1101,14 +1167,14 @@
         <w:pStyle w:val="ListParagraph"/>
         <w:ind w:left="2880"/>
         <w:rPr>
-          <w:rFonts w:ascii="Times New Roman" w:hAnsi="Times New Roman" w:cs="Times New Roman"/>
-          <w:sz w:val="24"/>
-          <w:szCs w:val="24"/>
-        </w:rPr>
-      </w:pPr>
-      <w:r>
-        <w:rPr>
-          <w:rFonts w:ascii="Times New Roman" w:hAnsi="Times New Roman" w:cs="Times New Roman"/>
+          <w:rFonts w:ascii="Arial" w:hAnsi="Arial" w:cs="Arial"/>
+          <w:sz w:val="24"/>
+          <w:szCs w:val="24"/>
+        </w:rPr>
+      </w:pPr>
+      <w:r>
+        <w:rPr>
+          <w:rFonts w:ascii="Arial" w:hAnsi="Arial" w:cs="Arial"/>
           <w:sz w:val="24"/>
           <w:szCs w:val="24"/>
         </w:rPr>
@@ -1123,14 +1189,14 @@
           <w:numId w:val="3"/>
         </w:numPr>
         <w:rPr>
-          <w:rFonts w:ascii="Times New Roman" w:hAnsi="Times New Roman" w:cs="Times New Roman"/>
-          <w:sz w:val="24"/>
-          <w:szCs w:val="24"/>
-        </w:rPr>
-      </w:pPr>
-      <w:r>
-        <w:rPr>
-          <w:rFonts w:ascii="Times New Roman" w:hAnsi="Times New Roman" w:cs="Times New Roman"/>
+          <w:rFonts w:ascii="Arial" w:hAnsi="Arial" w:cs="Arial"/>
+          <w:sz w:val="24"/>
+          <w:szCs w:val="24"/>
+        </w:rPr>
+      </w:pPr>
+      <w:r>
+        <w:rPr>
+          <w:rFonts w:ascii="Arial" w:hAnsi="Arial" w:cs="Arial"/>
           <w:sz w:val="24"/>
           <w:szCs w:val="24"/>
         </w:rPr>
@@ -1139,7 +1205,7 @@
       <w:proofErr w:type="spellStart"/>
       <w:r>
         <w:rPr>
-          <w:rFonts w:ascii="Times New Roman" w:hAnsi="Times New Roman" w:cs="Times New Roman"/>
+          <w:rFonts w:ascii="Arial" w:hAnsi="Arial" w:cs="Arial"/>
           <w:sz w:val="24"/>
           <w:szCs w:val="24"/>
         </w:rPr>
@@ -1148,7 +1214,7 @@
       <w:proofErr w:type="spellEnd"/>
       <w:r>
         <w:rPr>
-          <w:rFonts w:ascii="Times New Roman" w:hAnsi="Times New Roman" w:cs="Times New Roman"/>
+          <w:rFonts w:ascii="Arial" w:hAnsi="Arial" w:cs="Arial"/>
           <w:sz w:val="24"/>
           <w:szCs w:val="24"/>
         </w:rPr>
@@ -1160,14 +1226,14 @@
         <w:pStyle w:val="ListParagraph"/>
         <w:ind w:left="2880"/>
         <w:rPr>
-          <w:rFonts w:ascii="Times New Roman" w:hAnsi="Times New Roman" w:cs="Times New Roman"/>
-          <w:sz w:val="24"/>
-          <w:szCs w:val="24"/>
-        </w:rPr>
-      </w:pPr>
-      <w:r>
-        <w:rPr>
-          <w:rFonts w:ascii="Times New Roman" w:hAnsi="Times New Roman" w:cs="Times New Roman"/>
+          <w:rFonts w:ascii="Arial" w:hAnsi="Arial" w:cs="Arial"/>
+          <w:sz w:val="24"/>
+          <w:szCs w:val="24"/>
+        </w:rPr>
+      </w:pPr>
+      <w:r>
+        <w:rPr>
+          <w:rFonts w:ascii="Arial" w:hAnsi="Arial" w:cs="Arial"/>
           <w:sz w:val="24"/>
           <w:szCs w:val="24"/>
         </w:rPr>
@@ -1176,7 +1242,7 @@
       <w:proofErr w:type="spellStart"/>
       <w:r>
         <w:rPr>
-          <w:rFonts w:ascii="Times New Roman" w:hAnsi="Times New Roman" w:cs="Times New Roman"/>
+          <w:rFonts w:ascii="Arial" w:hAnsi="Arial" w:cs="Arial"/>
           <w:sz w:val="24"/>
           <w:szCs w:val="24"/>
         </w:rPr>
@@ -1185,7 +1251,7 @@
       <w:proofErr w:type="spellEnd"/>
       <w:r>
         <w:rPr>
-          <w:rFonts w:ascii="Times New Roman" w:hAnsi="Times New Roman" w:cs="Times New Roman"/>
+          <w:rFonts w:ascii="Arial" w:hAnsi="Arial" w:cs="Arial"/>
           <w:sz w:val="24"/>
           <w:szCs w:val="24"/>
         </w:rPr>
@@ -1194,7 +1260,7 @@
       <w:proofErr w:type="gramStart"/>
       <w:r>
         <w:rPr>
-          <w:rFonts w:ascii="Times New Roman" w:hAnsi="Times New Roman" w:cs="Times New Roman"/>
+          <w:rFonts w:ascii="Arial" w:hAnsi="Arial" w:cs="Arial"/>
           <w:sz w:val="24"/>
           <w:szCs w:val="24"/>
         </w:rPr>
@@ -1210,14 +1276,14 @@
           <w:numId w:val="3"/>
         </w:numPr>
         <w:rPr>
-          <w:rFonts w:ascii="Times New Roman" w:hAnsi="Times New Roman" w:cs="Times New Roman"/>
-          <w:sz w:val="24"/>
-          <w:szCs w:val="24"/>
-        </w:rPr>
-      </w:pPr>
-      <w:r>
-        <w:rPr>
-          <w:rFonts w:ascii="Times New Roman" w:hAnsi="Times New Roman" w:cs="Times New Roman"/>
+          <w:rFonts w:ascii="Arial" w:hAnsi="Arial" w:cs="Arial"/>
+          <w:sz w:val="24"/>
+          <w:szCs w:val="24"/>
+        </w:rPr>
+      </w:pPr>
+      <w:r>
+        <w:rPr>
+          <w:rFonts w:ascii="Arial" w:hAnsi="Arial" w:cs="Arial"/>
           <w:sz w:val="24"/>
           <w:szCs w:val="24"/>
         </w:rPr>
@@ -1226,7 +1292,7 @@
       <w:proofErr w:type="spellStart"/>
       <w:r>
         <w:rPr>
-          <w:rFonts w:ascii="Times New Roman" w:hAnsi="Times New Roman" w:cs="Times New Roman"/>
+          <w:rFonts w:ascii="Arial" w:hAnsi="Arial" w:cs="Arial"/>
           <w:sz w:val="24"/>
           <w:szCs w:val="24"/>
         </w:rPr>
@@ -1235,7 +1301,7 @@
       <w:proofErr w:type="spellEnd"/>
       <w:r>
         <w:rPr>
-          <w:rFonts w:ascii="Times New Roman" w:hAnsi="Times New Roman" w:cs="Times New Roman"/>
+          <w:rFonts w:ascii="Arial" w:hAnsi="Arial" w:cs="Arial"/>
           <w:sz w:val="24"/>
           <w:szCs w:val="24"/>
         </w:rPr>
@@ -1247,14 +1313,14 @@
         <w:pStyle w:val="ListParagraph"/>
         <w:ind w:left="2880"/>
         <w:rPr>
-          <w:rFonts w:ascii="Times New Roman" w:hAnsi="Times New Roman" w:cs="Times New Roman"/>
-          <w:sz w:val="24"/>
-          <w:szCs w:val="24"/>
-        </w:rPr>
-      </w:pPr>
-      <w:r>
-        <w:rPr>
-          <w:rFonts w:ascii="Times New Roman" w:hAnsi="Times New Roman" w:cs="Times New Roman"/>
+          <w:rFonts w:ascii="Arial" w:hAnsi="Arial" w:cs="Arial"/>
+          <w:sz w:val="24"/>
+          <w:szCs w:val="24"/>
+        </w:rPr>
+      </w:pPr>
+      <w:r>
+        <w:rPr>
+          <w:rFonts w:ascii="Arial" w:hAnsi="Arial" w:cs="Arial"/>
           <w:sz w:val="24"/>
           <w:szCs w:val="24"/>
         </w:rPr>
@@ -1269,14 +1335,14 @@
           <w:numId w:val="3"/>
         </w:numPr>
         <w:rPr>
-          <w:rFonts w:ascii="Times New Roman" w:hAnsi="Times New Roman" w:cs="Times New Roman"/>
-          <w:sz w:val="24"/>
-          <w:szCs w:val="24"/>
-        </w:rPr>
-      </w:pPr>
-      <w:r>
-        <w:rPr>
-          <w:rFonts w:ascii="Times New Roman" w:hAnsi="Times New Roman" w:cs="Times New Roman"/>
+          <w:rFonts w:ascii="Arial" w:hAnsi="Arial" w:cs="Arial"/>
+          <w:sz w:val="24"/>
+          <w:szCs w:val="24"/>
+        </w:rPr>
+      </w:pPr>
+      <w:r>
+        <w:rPr>
+          <w:rFonts w:ascii="Arial" w:hAnsi="Arial" w:cs="Arial"/>
           <w:sz w:val="24"/>
           <w:szCs w:val="24"/>
         </w:rPr>
@@ -1285,7 +1351,7 @@
       <w:proofErr w:type="spellStart"/>
       <w:r>
         <w:rPr>
-          <w:rFonts w:ascii="Times New Roman" w:hAnsi="Times New Roman" w:cs="Times New Roman"/>
+          <w:rFonts w:ascii="Arial" w:hAnsi="Arial" w:cs="Arial"/>
           <w:sz w:val="24"/>
           <w:szCs w:val="24"/>
         </w:rPr>
@@ -1294,7 +1360,7 @@
       <w:proofErr w:type="spellEnd"/>
       <w:r>
         <w:rPr>
-          <w:rFonts w:ascii="Times New Roman" w:hAnsi="Times New Roman" w:cs="Times New Roman"/>
+          <w:rFonts w:ascii="Arial" w:hAnsi="Arial" w:cs="Arial"/>
           <w:sz w:val="24"/>
           <w:szCs w:val="24"/>
         </w:rPr>
@@ -1306,14 +1372,14 @@
         <w:pStyle w:val="ListParagraph"/>
         <w:ind w:left="2880"/>
         <w:rPr>
-          <w:rFonts w:ascii="Times New Roman" w:hAnsi="Times New Roman" w:cs="Times New Roman"/>
-          <w:sz w:val="24"/>
-          <w:szCs w:val="24"/>
-        </w:rPr>
-      </w:pPr>
-      <w:r>
-        <w:rPr>
-          <w:rFonts w:ascii="Times New Roman" w:hAnsi="Times New Roman" w:cs="Times New Roman"/>
+          <w:rFonts w:ascii="Arial" w:hAnsi="Arial" w:cs="Arial"/>
+          <w:sz w:val="24"/>
+          <w:szCs w:val="24"/>
+        </w:rPr>
+      </w:pPr>
+      <w:r>
+        <w:rPr>
+          <w:rFonts w:ascii="Arial" w:hAnsi="Arial" w:cs="Arial"/>
           <w:sz w:val="24"/>
           <w:szCs w:val="24"/>
         </w:rPr>
@@ -1328,14 +1394,14 @@
           <w:numId w:val="3"/>
         </w:numPr>
         <w:rPr>
-          <w:rFonts w:ascii="Times New Roman" w:hAnsi="Times New Roman" w:cs="Times New Roman"/>
-          <w:sz w:val="24"/>
-          <w:szCs w:val="24"/>
-        </w:rPr>
-      </w:pPr>
-      <w:r>
-        <w:rPr>
-          <w:rFonts w:ascii="Times New Roman" w:hAnsi="Times New Roman" w:cs="Times New Roman"/>
+          <w:rFonts w:ascii="Arial" w:hAnsi="Arial" w:cs="Arial"/>
+          <w:sz w:val="24"/>
+          <w:szCs w:val="24"/>
+        </w:rPr>
+      </w:pPr>
+      <w:r>
+        <w:rPr>
+          <w:rFonts w:ascii="Arial" w:hAnsi="Arial" w:cs="Arial"/>
           <w:sz w:val="24"/>
           <w:szCs w:val="24"/>
         </w:rPr>
@@ -1346,14 +1412,14 @@
       <w:pPr>
         <w:ind w:left="2880"/>
         <w:rPr>
-          <w:rFonts w:ascii="Times New Roman" w:hAnsi="Times New Roman" w:cs="Times New Roman"/>
-          <w:sz w:val="24"/>
-          <w:szCs w:val="24"/>
-        </w:rPr>
-      </w:pPr>
-      <w:r>
-        <w:rPr>
-          <w:rFonts w:ascii="Times New Roman" w:hAnsi="Times New Roman" w:cs="Times New Roman"/>
+          <w:rFonts w:ascii="Arial" w:hAnsi="Arial" w:cs="Arial"/>
+          <w:sz w:val="24"/>
+          <w:szCs w:val="24"/>
+        </w:rPr>
+      </w:pPr>
+      <w:r>
+        <w:rPr>
+          <w:rFonts w:ascii="Arial" w:hAnsi="Arial" w:cs="Arial"/>
           <w:sz w:val="24"/>
           <w:szCs w:val="24"/>
         </w:rPr>
@@ -1363,16 +1429,16 @@
     <w:p>
       <w:pPr>
         <w:rPr>
-          <w:rFonts w:ascii="Times New Roman" w:hAnsi="Times New Roman" w:cs="Times New Roman"/>
-          <w:b/>
-          <w:bCs/>
-          <w:sz w:val="24"/>
-          <w:szCs w:val="24"/>
-        </w:rPr>
-      </w:pPr>
-      <w:r>
-        <w:rPr>
-          <w:rFonts w:ascii="Times New Roman" w:hAnsi="Times New Roman" w:cs="Times New Roman"/>
+          <w:rFonts w:ascii="Arial" w:hAnsi="Arial" w:cs="Arial"/>
+          <w:b/>
+          <w:bCs/>
+          <w:sz w:val="24"/>
+          <w:szCs w:val="24"/>
+        </w:rPr>
+      </w:pPr>
+      <w:r>
+        <w:rPr>
+          <w:rFonts w:ascii="Arial" w:hAnsi="Arial" w:cs="Arial"/>
           <w:sz w:val="24"/>
           <w:szCs w:val="24"/>
         </w:rPr>
@@ -1380,7 +1446,7 @@
       </w:r>
       <w:r>
         <w:rPr>
-          <w:rFonts w:ascii="Times New Roman" w:hAnsi="Times New Roman" w:cs="Times New Roman"/>
+          <w:rFonts w:ascii="Arial" w:hAnsi="Arial" w:cs="Arial"/>
           <w:sz w:val="24"/>
           <w:szCs w:val="24"/>
         </w:rPr>
@@ -1388,7 +1454,7 @@
       </w:r>
       <w:r>
         <w:rPr>
-          <w:rFonts w:ascii="Times New Roman" w:hAnsi="Times New Roman" w:cs="Times New Roman"/>
+          <w:rFonts w:ascii="Arial" w:hAnsi="Arial" w:cs="Arial"/>
           <w:b/>
           <w:bCs/>
           <w:sz w:val="24"/>
@@ -1399,7 +1465,7 @@
       <w:proofErr w:type="spellStart"/>
       <w:r>
         <w:rPr>
-          <w:rFonts w:ascii="Times New Roman" w:hAnsi="Times New Roman" w:cs="Times New Roman"/>
+          <w:rFonts w:ascii="Arial" w:hAnsi="Arial" w:cs="Arial"/>
           <w:b/>
           <w:bCs/>
           <w:sz w:val="24"/>
@@ -1410,7 +1476,7 @@
       <w:proofErr w:type="spellEnd"/>
       <w:r>
         <w:rPr>
-          <w:rFonts w:ascii="Times New Roman" w:hAnsi="Times New Roman" w:cs="Times New Roman"/>
+          <w:rFonts w:ascii="Arial" w:hAnsi="Arial" w:cs="Arial"/>
           <w:b/>
           <w:bCs/>
           <w:sz w:val="24"/>
@@ -1427,14 +1493,14 @@
           <w:numId w:val="3"/>
         </w:numPr>
         <w:rPr>
-          <w:rFonts w:ascii="Times New Roman" w:hAnsi="Times New Roman" w:cs="Times New Roman"/>
-          <w:sz w:val="24"/>
-          <w:szCs w:val="24"/>
-        </w:rPr>
-      </w:pPr>
-      <w:r>
-        <w:rPr>
-          <w:rFonts w:ascii="Times New Roman" w:hAnsi="Times New Roman" w:cs="Times New Roman"/>
+          <w:rFonts w:ascii="Arial" w:hAnsi="Arial" w:cs="Arial"/>
+          <w:sz w:val="24"/>
+          <w:szCs w:val="24"/>
+        </w:rPr>
+      </w:pPr>
+      <w:r>
+        <w:rPr>
+          <w:rFonts w:ascii="Arial" w:hAnsi="Arial" w:cs="Arial"/>
           <w:sz w:val="24"/>
           <w:szCs w:val="24"/>
         </w:rPr>
@@ -1446,7 +1512,7 @@
         <w:pStyle w:val="ListParagraph"/>
         <w:ind w:left="2160"/>
         <w:rPr>
-          <w:rFonts w:ascii="Times New Roman" w:hAnsi="Times New Roman" w:cs="Times New Roman"/>
+          <w:rFonts w:ascii="Arial" w:hAnsi="Arial" w:cs="Arial"/>
           <w:sz w:val="24"/>
           <w:szCs w:val="24"/>
         </w:rPr>
@@ -1515,7 +1581,7 @@
       <w:pPr>
         <w:ind w:left="720"/>
         <w:rPr>
-          <w:rFonts w:ascii="Times New Roman" w:hAnsi="Times New Roman" w:cs="Times New Roman"/>
+          <w:rFonts w:ascii="Arial" w:hAnsi="Arial" w:cs="Arial"/>
           <w:b/>
           <w:bCs/>
           <w:sz w:val="28"/>
@@ -1527,136 +1593,84 @@
       <w:pPr>
         <w:ind w:left="720"/>
         <w:rPr>
-          <w:rFonts w:ascii="Times New Roman" w:hAnsi="Times New Roman" w:cs="Times New Roman"/>
+          <w:rFonts w:ascii="Arial" w:hAnsi="Arial" w:cs="Arial"/>
           <w:b/>
           <w:bCs/>
           <w:sz w:val="28"/>
           <w:szCs w:val="28"/>
         </w:rPr>
       </w:pPr>
-    </w:p>
-    <w:p>
-      <w:pPr>
-        <w:ind w:left="720"/>
-        <w:rPr>
-          <w:rFonts w:ascii="Times New Roman" w:hAnsi="Times New Roman" w:cs="Times New Roman"/>
+      <w:r>
+        <w:rPr>
+          <w:rFonts w:ascii="Arial" w:hAnsi="Arial" w:cs="Arial"/>
           <w:b/>
           <w:bCs/>
           <w:sz w:val="28"/>
           <w:szCs w:val="28"/>
         </w:rPr>
-      </w:pPr>
+        <w:lastRenderedPageBreak/>
+        <w:t>OUTPUT</w:t>
+      </w:r>
     </w:p>
     <w:p>
       <w:pPr>
         <w:ind w:left="720"/>
-        <w:rPr>
-          <w:rFonts w:ascii="Times New Roman" w:hAnsi="Times New Roman" w:cs="Times New Roman"/>
-          <w:b/>
-          <w:bCs/>
+        <w:jc w:val="center"/>
+        <w:rPr>
+          <w:rFonts w:ascii="Times New Roman" w:hAnsi="Times New Roman" w:cs="Times New Roman"/>
           <w:sz w:val="28"/>
           <w:szCs w:val="28"/>
         </w:rPr>
       </w:pPr>
-    </w:p>
-    <w:p>
-      <w:pPr>
-        <w:ind w:left="720"/>
-        <w:rPr>
-          <w:rFonts w:ascii="Arial" w:hAnsi="Arial" w:cs="Arial"/>
-          <w:b/>
-          <w:bCs/>
+      <w:r>
+        <w:rPr>
+          <w:rFonts w:ascii="Times New Roman" w:hAnsi="Times New Roman" w:cs="Times New Roman"/>
           <w:sz w:val="28"/>
           <w:szCs w:val="28"/>
         </w:rPr>
-      </w:pPr>
+        <w:t>CVE LIST PAGE</w:t>
+      </w:r>
     </w:p>
     <w:p>
       <w:pPr>
         <w:ind w:left="720"/>
-        <w:rPr>
-          <w:rFonts w:ascii="Arial" w:hAnsi="Arial" w:cs="Arial"/>
-          <w:b/>
-          <w:bCs/>
+        <w:jc w:val="center"/>
+        <w:rPr>
+          <w:rFonts w:ascii="Times New Roman" w:hAnsi="Times New Roman" w:cs="Times New Roman"/>
           <w:sz w:val="28"/>
           <w:szCs w:val="28"/>
         </w:rPr>
       </w:pPr>
-      <w:r>
-        <w:rPr>
-          <w:rFonts w:ascii="Arial" w:hAnsi="Arial" w:cs="Arial"/>
+    </w:p>
+    <w:p>
+      <w:pPr>
+        <w:ind w:left="720"/>
+        <w:rPr>
+          <w:rFonts w:ascii="Times New Roman" w:hAnsi="Times New Roman" w:cs="Times New Roman"/>
           <w:b/>
           <w:bCs/>
           <w:sz w:val="28"/>
           <w:szCs w:val="28"/>
         </w:rPr>
-        <w:t>OUTPUT</w:t>
-      </w:r>
-    </w:p>
-    <w:p>
-      <w:pPr>
-        <w:ind w:left="720"/>
-        <w:jc w:val="center"/>
-        <w:rPr>
-          <w:rFonts w:ascii="Times New Roman" w:hAnsi="Times New Roman" w:cs="Times New Roman"/>
+      </w:pPr>
+      <w:r>
+        <w:rPr>
+          <w:rFonts w:ascii="Times New Roman" w:hAnsi="Times New Roman" w:cs="Times New Roman"/>
+          <w:b/>
+          <w:bCs/>
           <w:sz w:val="28"/>
           <w:szCs w:val="28"/>
         </w:rPr>
-      </w:pPr>
-      <w:r>
-        <w:rPr>
-          <w:rFonts w:ascii="Times New Roman" w:hAnsi="Times New Roman" w:cs="Times New Roman"/>
-          <w:sz w:val="28"/>
-          <w:szCs w:val="28"/>
-        </w:rPr>
-        <w:t>CVE LIST PAGE</w:t>
-      </w:r>
-    </w:p>
-    <w:p>
-      <w:pPr>
-        <w:ind w:left="720"/>
-        <w:jc w:val="center"/>
-        <w:rPr>
-          <w:rFonts w:ascii="Times New Roman" w:hAnsi="Times New Roman" w:cs="Times New Roman"/>
-          <w:sz w:val="28"/>
-          <w:szCs w:val="28"/>
-        </w:rPr>
-      </w:pPr>
-    </w:p>
-    <w:p>
-      <w:pPr>
-        <w:ind w:left="720"/>
-        <w:rPr>
-          <w:rFonts w:ascii="Times New Roman" w:hAnsi="Times New Roman" w:cs="Times New Roman"/>
-          <w:b/>
-          <w:bCs/>
-          <w:sz w:val="28"/>
-          <w:szCs w:val="28"/>
-        </w:rPr>
-      </w:pPr>
-      <w:r>
-        <w:rPr>
-          <w:rFonts w:ascii="Times New Roman" w:hAnsi="Times New Roman" w:cs="Times New Roman"/>
-          <w:b/>
-          <w:bCs/>
-          <w:sz w:val="28"/>
-          <w:szCs w:val="28"/>
-        </w:rPr>
         <w:tab/>
       </w:r>
       <w:r>
         <w:rPr>
-          <w:rFonts w:ascii="Times New Roman" w:hAnsi="Times New Roman" w:cs="Times New Roman"/>
-          <w:b/>
-          <w:bCs/>
           <w:noProof/>
-          <w:sz w:val="28"/>
-          <w:szCs w:val="28"/>
         </w:rPr>
         <w:drawing>
-          <wp:inline distT="0" distB="0" distL="0" distR="0" wp14:anchorId="0AAB4241" wp14:editId="67195EF3">
-            <wp:extent cx="5623560" cy="2720340"/>
-            <wp:effectExtent l="0" t="0" r="0" b="3810"/>
+          <wp:inline distT="0" distB="0" distL="0" distR="0" wp14:anchorId="3231B017" wp14:editId="16E1C65E">
+            <wp:extent cx="5731510" cy="2670810"/>
+            <wp:effectExtent l="0" t="0" r="2540" b="0"/>
             <wp:docPr id="1" name="Picture 1"/>
             <wp:cNvGraphicFramePr>
               <a:graphicFrameLocks xmlns:a="http://schemas.openxmlformats.org/drawingml/2006/main" noChangeAspect="1"/>
@@ -1665,36 +1679,23 @@
               <a:graphicData uri="http://schemas.openxmlformats.org/drawingml/2006/picture">
                 <pic:pic xmlns:pic="http://schemas.openxmlformats.org/drawingml/2006/picture">
                   <pic:nvPicPr>
-                    <pic:cNvPr id="0" name="Picture 1"/>
-                    <pic:cNvPicPr>
-                      <a:picLocks noChangeAspect="1" noChangeArrowheads="1"/>
-                    </pic:cNvPicPr>
+                    <pic:cNvPr id="1" name=""/>
+                    <pic:cNvPicPr/>
                   </pic:nvPicPr>
                   <pic:blipFill>
-                    <a:blip r:embed="rId6" cstate="print">
-                      <a:extLst>
-                        <a:ext uri="{28A0092B-C50C-407E-A947-70E740481C1C}">
-                          <a14:useLocalDpi xmlns:a14="http://schemas.microsoft.com/office/drawing/2010/main" val="0"/>
-                        </a:ext>
-                      </a:extLst>
-                    </a:blip>
-                    <a:srcRect/>
+                    <a:blip r:embed="rId6"/>
                     <a:stretch>
                       <a:fillRect/>
                     </a:stretch>
                   </pic:blipFill>
-                  <pic:spPr bwMode="auto">
+                  <pic:spPr>
                     <a:xfrm>
                       <a:off x="0" y="0"/>
-                      <a:ext cx="5623560" cy="2720340"/>
+                      <a:ext cx="5731510" cy="2670810"/>
                     </a:xfrm>
                     <a:prstGeom prst="rect">
                       <a:avLst/>
                     </a:prstGeom>
-                    <a:noFill/>
-                    <a:ln>
-                      <a:noFill/>
-                    </a:ln>
                   </pic:spPr>
                 </pic:pic>
               </a:graphicData>
@@ -1940,7 +1941,6 @@
           <w:sz w:val="24"/>
           <w:szCs w:val="24"/>
         </w:rPr>
-        <w:lastRenderedPageBreak/>
         <w:t xml:space="preserve">  </w:t>
       </w:r>
       <w:r>
@@ -1985,6 +1985,7 @@
           <w:sz w:val="24"/>
           <w:szCs w:val="24"/>
         </w:rPr>
+        <w:lastRenderedPageBreak/>
         <w:tab/>
       </w:r>
       <w:r>
@@ -2036,10 +2037,10 @@
           <w:noProof/>
         </w:rPr>
         <w:drawing>
-          <wp:inline distT="0" distB="0" distL="0" distR="0" wp14:anchorId="77008A33" wp14:editId="6AC2B3B2">
-            <wp:extent cx="5830570" cy="3101340"/>
-            <wp:effectExtent l="0" t="0" r="0" b="3810"/>
-            <wp:docPr id="4" name="Picture 4"/>
+          <wp:inline distT="0" distB="0" distL="0" distR="0" wp14:anchorId="731A207C" wp14:editId="779FAFBD">
+            <wp:extent cx="5731510" cy="2765425"/>
+            <wp:effectExtent l="0" t="0" r="2540" b="0"/>
+            <wp:docPr id="3" name="Picture 3"/>
             <wp:cNvGraphicFramePr>
               <a:graphicFrameLocks xmlns:a="http://schemas.openxmlformats.org/drawingml/2006/main" noChangeAspect="1"/>
             </wp:cNvGraphicFramePr>
@@ -2059,7 +2060,7 @@
                   <pic:spPr>
                     <a:xfrm>
                       <a:off x="0" y="0"/>
-                      <a:ext cx="5830570" cy="3101340"/>
+                      <a:ext cx="5731510" cy="2765425"/>
                     </a:xfrm>
                     <a:prstGeom prst="rect">
                       <a:avLst/>
@@ -2287,83 +2288,59 @@
           <w:szCs w:val="28"/>
         </w:rPr>
       </w:pPr>
-      <w:r>
+    </w:p>
+    <w:p>
+      <w:pPr>
         <w:rPr>
           <w:rFonts w:ascii="Arial" w:eastAsia="Times New Roman" w:hAnsi="Arial" w:cs="Arial"/>
           <w:b/>
           <w:sz w:val="28"/>
           <w:szCs w:val="28"/>
         </w:rPr>
+      </w:pPr>
+    </w:p>
+    <w:p>
+      <w:pPr>
+        <w:rPr>
+          <w:rFonts w:ascii="Arial" w:eastAsia="Times New Roman" w:hAnsi="Arial" w:cs="Arial"/>
+          <w:b/>
+          <w:sz w:val="28"/>
+          <w:szCs w:val="28"/>
+        </w:rPr>
+      </w:pPr>
+      <w:r>
+        <w:rPr>
+          <w:rFonts w:ascii="Arial" w:eastAsia="Times New Roman" w:hAnsi="Arial" w:cs="Arial"/>
+          <w:b/>
+          <w:sz w:val="28"/>
+          <w:szCs w:val="28"/>
+        </w:rPr>
+        <w:lastRenderedPageBreak/>
         <w:t>WORKFLOW</w:t>
       </w:r>
     </w:p>
     <w:p>
       <w:pPr>
         <w:rPr>
-          <w:rFonts w:ascii="Times New Roman" w:eastAsia="Times New Roman" w:hAnsi="Times New Roman" w:cs="Times New Roman"/>
-          <w:bCs/>
-          <w:sz w:val="24"/>
-          <w:szCs w:val="24"/>
-        </w:rPr>
-      </w:pPr>
-      <w:r>
-        <w:rPr>
-          <w:rFonts w:ascii="Times New Roman" w:eastAsia="Times New Roman" w:hAnsi="Times New Roman" w:cs="Times New Roman"/>
-          <w:bCs/>
-          <w:sz w:val="24"/>
-          <w:szCs w:val="24"/>
-        </w:rPr>
-        <w:t>A</w:t>
-      </w:r>
-      <w:r>
-        <w:rPr>
-          <w:rFonts w:ascii="Times New Roman" w:eastAsia="Times New Roman" w:hAnsi="Times New Roman" w:cs="Times New Roman"/>
-          <w:bCs/>
-          <w:sz w:val="24"/>
-          <w:szCs w:val="24"/>
-        </w:rPr>
-        <w:t xml:space="preserve">dmin launches the </w:t>
-      </w:r>
-      <w:r>
-        <w:rPr>
-          <w:rFonts w:ascii="Times New Roman" w:eastAsia="Times New Roman" w:hAnsi="Times New Roman" w:cs="Times New Roman"/>
-          <w:bCs/>
-          <w:sz w:val="24"/>
-          <w:szCs w:val="24"/>
-        </w:rPr>
-        <w:t>NODE.JS</w:t>
-      </w:r>
-      <w:r>
-        <w:rPr>
-          <w:rFonts w:ascii="Times New Roman" w:eastAsia="Times New Roman" w:hAnsi="Times New Roman" w:cs="Times New Roman"/>
-          <w:bCs/>
-          <w:sz w:val="24"/>
-          <w:szCs w:val="24"/>
-        </w:rPr>
-        <w:t xml:space="preserve"> server, connecting it to an empty MongoDB </w:t>
-      </w:r>
-      <w:r>
-        <w:rPr>
-          <w:rFonts w:ascii="Times New Roman" w:eastAsia="Times New Roman" w:hAnsi="Times New Roman" w:cs="Times New Roman"/>
-          <w:bCs/>
-          <w:sz w:val="24"/>
-          <w:szCs w:val="24"/>
-        </w:rPr>
-        <w:t>container initially,</w:t>
-      </w:r>
-      <w:r>
-        <w:rPr>
-          <w:rFonts w:ascii="Times New Roman" w:eastAsia="Times New Roman" w:hAnsi="Times New Roman" w:cs="Times New Roman"/>
-          <w:bCs/>
-          <w:sz w:val="24"/>
-          <w:szCs w:val="24"/>
-        </w:rPr>
-        <w:t xml:space="preserve"> specified in </w:t>
+          <w:rFonts w:ascii="Arial" w:eastAsia="Times New Roman" w:hAnsi="Arial" w:cs="Arial"/>
+          <w:bCs/>
+          <w:sz w:val="24"/>
+          <w:szCs w:val="24"/>
+        </w:rPr>
+      </w:pPr>
+      <w:r>
+        <w:rPr>
+          <w:rFonts w:ascii="Arial" w:eastAsia="Times New Roman" w:hAnsi="Arial" w:cs="Arial"/>
+          <w:bCs/>
+          <w:sz w:val="24"/>
+          <w:szCs w:val="24"/>
+        </w:rPr>
+        <w:t xml:space="preserve">Admin launches the NODE.JS server, connecting it to an empty MongoDB container initially, specified in </w:t>
       </w:r>
       <w:proofErr w:type="gramStart"/>
       <w:r>
         <w:rPr>
-          <w:rFonts w:ascii="Times New Roman" w:eastAsia="Times New Roman" w:hAnsi="Times New Roman" w:cs="Times New Roman"/>
+          <w:rFonts w:ascii="Arial" w:eastAsia="Times New Roman" w:hAnsi="Arial" w:cs="Arial"/>
           <w:bCs/>
           <w:sz w:val="24"/>
           <w:szCs w:val="24"/>
@@ -2373,137 +2350,56 @@
       <w:proofErr w:type="gramEnd"/>
       <w:r>
         <w:rPr>
-          <w:rFonts w:ascii="Times New Roman" w:eastAsia="Times New Roman" w:hAnsi="Times New Roman" w:cs="Times New Roman"/>
-          <w:bCs/>
-          <w:sz w:val="24"/>
-          <w:szCs w:val="24"/>
-        </w:rPr>
-        <w:t xml:space="preserve"> file's MONGO_UR</w:t>
-      </w:r>
-      <w:r>
-        <w:rPr>
-          <w:rFonts w:ascii="Times New Roman" w:eastAsia="Times New Roman" w:hAnsi="Times New Roman" w:cs="Times New Roman"/>
-          <w:bCs/>
-          <w:sz w:val="24"/>
-          <w:szCs w:val="24"/>
-        </w:rPr>
-        <w:t>L</w:t>
-      </w:r>
-      <w:r>
-        <w:rPr>
-          <w:rFonts w:ascii="Times New Roman" w:eastAsia="Times New Roman" w:hAnsi="Times New Roman" w:cs="Times New Roman"/>
-          <w:bCs/>
-          <w:sz w:val="24"/>
-          <w:szCs w:val="24"/>
-        </w:rPr>
-        <w:t xml:space="preserve">. The server operates on the designated port specified in the .env file as PORT. To populate the local database with data from the NVD API, the admin </w:t>
-      </w:r>
-      <w:r>
-        <w:rPr>
-          <w:rFonts w:ascii="Times New Roman" w:eastAsia="Times New Roman" w:hAnsi="Times New Roman" w:cs="Times New Roman"/>
-          <w:bCs/>
-          <w:sz w:val="24"/>
-          <w:szCs w:val="24"/>
-        </w:rPr>
-        <w:t>starts the helper.js module of the application and the d</w:t>
-      </w:r>
-      <w:r>
-        <w:rPr>
-          <w:rFonts w:ascii="Times New Roman" w:eastAsia="Times New Roman" w:hAnsi="Times New Roman" w:cs="Times New Roman"/>
-          <w:bCs/>
-          <w:sz w:val="24"/>
-          <w:szCs w:val="24"/>
-        </w:rPr>
-        <w:t>ata is fetched in batches, with batch size determined by configurations, taking approximately 30 minutes to 1 hour depending on data volume</w:t>
-      </w:r>
-      <w:r>
-        <w:rPr>
-          <w:rFonts w:ascii="Times New Roman" w:eastAsia="Times New Roman" w:hAnsi="Times New Roman" w:cs="Times New Roman"/>
-          <w:bCs/>
-          <w:sz w:val="24"/>
-          <w:szCs w:val="24"/>
-        </w:rPr>
-        <w:t>.</w:t>
-      </w:r>
-    </w:p>
-    <w:p>
-      <w:pPr>
-        <w:rPr>
-          <w:rFonts w:ascii="Times New Roman" w:eastAsia="Times New Roman" w:hAnsi="Times New Roman" w:cs="Times New Roman"/>
-          <w:bCs/>
-          <w:sz w:val="24"/>
-          <w:szCs w:val="24"/>
-        </w:rPr>
-      </w:pPr>
-      <w:r>
-        <w:rPr>
-          <w:rFonts w:ascii="Times New Roman" w:eastAsia="Times New Roman" w:hAnsi="Times New Roman" w:cs="Times New Roman"/>
-          <w:bCs/>
-          <w:sz w:val="24"/>
-          <w:szCs w:val="24"/>
-        </w:rPr>
-        <w:t>For public access, two endpoints are available. Initially, users are directed to the CVE lists page via http://&lt;domain&gt;:&lt;PORT&gt;/cves/list</w:t>
-      </w:r>
-      <w:r>
-        <w:rPr>
-          <w:rFonts w:ascii="Times New Roman" w:eastAsia="Times New Roman" w:hAnsi="Times New Roman" w:cs="Times New Roman"/>
-          <w:bCs/>
-          <w:sz w:val="24"/>
-          <w:szCs w:val="24"/>
-        </w:rPr>
-        <w:t>s</w:t>
-      </w:r>
-      <w:r>
-        <w:rPr>
-          <w:rFonts w:ascii="Times New Roman" w:eastAsia="Times New Roman" w:hAnsi="Times New Roman" w:cs="Times New Roman"/>
-          <w:bCs/>
-          <w:sz w:val="24"/>
-          <w:szCs w:val="24"/>
-        </w:rPr>
-        <w:t>. The URL query parameters default</w:t>
-      </w:r>
-      <w:r>
-        <w:rPr>
-          <w:rFonts w:ascii="Times New Roman" w:eastAsia="Times New Roman" w:hAnsi="Times New Roman" w:cs="Times New Roman"/>
-          <w:bCs/>
-          <w:sz w:val="24"/>
-          <w:szCs w:val="24"/>
-        </w:rPr>
-        <w:t>s</w:t>
+          <w:rFonts w:ascii="Arial" w:eastAsia="Times New Roman" w:hAnsi="Arial" w:cs="Arial"/>
+          <w:bCs/>
+          <w:sz w:val="24"/>
+          <w:szCs w:val="24"/>
+        </w:rPr>
+        <w:t xml:space="preserve"> file's MONGO_URL. The server operates on the designated port specified in the .env file as PORT. To populate the local database with data from the NVD API, the admin starts the helper.js module of the application and the data is fetched in batches, with batch size determined by configurations, taking approximately 30 minutes to 1 hour depending on data volume.</w:t>
+      </w:r>
+    </w:p>
+    <w:p>
+      <w:pPr>
+        <w:rPr>
+          <w:rFonts w:ascii="Arial" w:eastAsia="Times New Roman" w:hAnsi="Arial" w:cs="Arial"/>
+          <w:bCs/>
+          <w:sz w:val="24"/>
+          <w:szCs w:val="24"/>
+        </w:rPr>
+      </w:pPr>
+      <w:r>
+        <w:rPr>
+          <w:rFonts w:ascii="Arial" w:eastAsia="Times New Roman" w:hAnsi="Arial" w:cs="Arial"/>
+          <w:bCs/>
+          <w:sz w:val="24"/>
+          <w:szCs w:val="24"/>
+        </w:rPr>
+        <w:t>For public access, two endpoints are available. Initially, users are directed to the CVE lists page via http://&lt;domain&gt;:&lt;PORT&gt;/cves/lists. The URL query parameters defaults</w:t>
       </w:r>
     </w:p>
     <w:p>
       <w:pPr>
         <w:ind w:firstLine="720"/>
         <w:rPr>
-          <w:rFonts w:ascii="Times New Roman" w:eastAsia="Times New Roman" w:hAnsi="Times New Roman" w:cs="Times New Roman"/>
-          <w:bCs/>
-          <w:sz w:val="24"/>
-          <w:szCs w:val="24"/>
-        </w:rPr>
-      </w:pPr>
-      <w:r>
-        <w:rPr>
-          <w:rFonts w:ascii="Times New Roman" w:eastAsia="Times New Roman" w:hAnsi="Times New Roman" w:cs="Times New Roman"/>
-          <w:bCs/>
-          <w:sz w:val="24"/>
-          <w:szCs w:val="24"/>
-        </w:rPr>
-        <w:t>-</w:t>
-      </w:r>
-      <w:r>
-        <w:rPr>
-          <w:rFonts w:ascii="Times New Roman" w:eastAsia="Times New Roman" w:hAnsi="Times New Roman" w:cs="Times New Roman"/>
-          <w:bCs/>
-          <w:sz w:val="24"/>
-          <w:szCs w:val="24"/>
-        </w:rPr>
-        <w:t xml:space="preserve"> </w:t>
+          <w:rFonts w:ascii="Arial" w:eastAsia="Times New Roman" w:hAnsi="Arial" w:cs="Arial"/>
+          <w:bCs/>
+          <w:sz w:val="24"/>
+          <w:szCs w:val="24"/>
+        </w:rPr>
+      </w:pPr>
+      <w:r>
+        <w:rPr>
+          <w:rFonts w:ascii="Arial" w:eastAsia="Times New Roman" w:hAnsi="Arial" w:cs="Arial"/>
+          <w:bCs/>
+          <w:sz w:val="24"/>
+          <w:szCs w:val="24"/>
+        </w:rPr>
+        <w:t xml:space="preserve">- </w:t>
       </w:r>
       <w:proofErr w:type="gramStart"/>
       <w:r>
         <w:rPr>
-          <w:rFonts w:ascii="Times New Roman" w:eastAsia="Times New Roman" w:hAnsi="Times New Roman" w:cs="Times New Roman"/>
+          <w:rFonts w:ascii="Arial" w:eastAsia="Times New Roman" w:hAnsi="Arial" w:cs="Arial"/>
           <w:bCs/>
           <w:sz w:val="24"/>
           <w:szCs w:val="24"/>
@@ -2513,7 +2409,7 @@
       <w:proofErr w:type="gramEnd"/>
       <w:r>
         <w:rPr>
-          <w:rFonts w:ascii="Times New Roman" w:eastAsia="Times New Roman" w:hAnsi="Times New Roman" w:cs="Times New Roman"/>
+          <w:rFonts w:ascii="Arial" w:eastAsia="Times New Roman" w:hAnsi="Arial" w:cs="Arial"/>
           <w:bCs/>
           <w:sz w:val="24"/>
           <w:szCs w:val="24"/>
@@ -2525,15 +2421,15 @@
       <w:pPr>
         <w:ind w:firstLine="720"/>
         <w:rPr>
-          <w:rFonts w:ascii="Times New Roman" w:eastAsia="Times New Roman" w:hAnsi="Times New Roman" w:cs="Times New Roman"/>
-          <w:bCs/>
-          <w:sz w:val="24"/>
-          <w:szCs w:val="24"/>
-        </w:rPr>
-      </w:pPr>
-      <w:r>
-        <w:rPr>
-          <w:rFonts w:ascii="Times New Roman" w:eastAsia="Times New Roman" w:hAnsi="Times New Roman" w:cs="Times New Roman"/>
+          <w:rFonts w:ascii="Arial" w:eastAsia="Times New Roman" w:hAnsi="Arial" w:cs="Arial"/>
+          <w:bCs/>
+          <w:sz w:val="24"/>
+          <w:szCs w:val="24"/>
+        </w:rPr>
+      </w:pPr>
+      <w:r>
+        <w:rPr>
+          <w:rFonts w:ascii="Arial" w:eastAsia="Times New Roman" w:hAnsi="Arial" w:cs="Arial"/>
           <w:bCs/>
           <w:sz w:val="24"/>
           <w:szCs w:val="24"/>
@@ -2543,26 +2439,17 @@
       <w:proofErr w:type="gramStart"/>
       <w:r>
         <w:rPr>
-          <w:rFonts w:ascii="Times New Roman" w:eastAsia="Times New Roman" w:hAnsi="Times New Roman" w:cs="Times New Roman"/>
-          <w:bCs/>
-          <w:sz w:val="24"/>
-          <w:szCs w:val="24"/>
-        </w:rPr>
-        <w:t xml:space="preserve">limit </w:t>
-      </w:r>
-      <w:r>
-        <w:rPr>
-          <w:rFonts w:ascii="Times New Roman" w:eastAsia="Times New Roman" w:hAnsi="Times New Roman" w:cs="Times New Roman"/>
-          <w:bCs/>
-          <w:sz w:val="24"/>
-          <w:szCs w:val="24"/>
-        </w:rPr>
-        <w:t>:</w:t>
+          <w:rFonts w:ascii="Arial" w:eastAsia="Times New Roman" w:hAnsi="Arial" w:cs="Arial"/>
+          <w:bCs/>
+          <w:sz w:val="24"/>
+          <w:szCs w:val="24"/>
+        </w:rPr>
+        <w:t>limit :</w:t>
       </w:r>
       <w:proofErr w:type="gramEnd"/>
       <w:r>
         <w:rPr>
-          <w:rFonts w:ascii="Times New Roman" w:eastAsia="Times New Roman" w:hAnsi="Times New Roman" w:cs="Times New Roman"/>
+          <w:rFonts w:ascii="Arial" w:eastAsia="Times New Roman" w:hAnsi="Arial" w:cs="Arial"/>
           <w:bCs/>
           <w:sz w:val="24"/>
           <w:szCs w:val="24"/>
@@ -2574,15 +2461,15 @@
       <w:pPr>
         <w:ind w:firstLine="720"/>
         <w:rPr>
-          <w:rFonts w:ascii="Times New Roman" w:eastAsia="Times New Roman" w:hAnsi="Times New Roman" w:cs="Times New Roman"/>
-          <w:bCs/>
-          <w:sz w:val="24"/>
-          <w:szCs w:val="24"/>
-        </w:rPr>
-      </w:pPr>
-      <w:r>
-        <w:rPr>
-          <w:rFonts w:ascii="Times New Roman" w:eastAsia="Times New Roman" w:hAnsi="Times New Roman" w:cs="Times New Roman"/>
+          <w:rFonts w:ascii="Arial" w:eastAsia="Times New Roman" w:hAnsi="Arial" w:cs="Arial"/>
+          <w:bCs/>
+          <w:sz w:val="24"/>
+          <w:szCs w:val="24"/>
+        </w:rPr>
+      </w:pPr>
+      <w:r>
+        <w:rPr>
+          <w:rFonts w:ascii="Arial" w:eastAsia="Times New Roman" w:hAnsi="Arial" w:cs="Arial"/>
           <w:bCs/>
           <w:sz w:val="24"/>
           <w:szCs w:val="24"/>
@@ -2592,82 +2479,37 @@
       <w:proofErr w:type="gramStart"/>
       <w:r>
         <w:rPr>
-          <w:rFonts w:ascii="Times New Roman" w:eastAsia="Times New Roman" w:hAnsi="Times New Roman" w:cs="Times New Roman"/>
-          <w:bCs/>
-          <w:sz w:val="24"/>
-          <w:szCs w:val="24"/>
-        </w:rPr>
-        <w:t>year</w:t>
-      </w:r>
-      <w:r>
-        <w:rPr>
-          <w:rFonts w:ascii="Times New Roman" w:eastAsia="Times New Roman" w:hAnsi="Times New Roman" w:cs="Times New Roman"/>
-          <w:bCs/>
-          <w:sz w:val="24"/>
-          <w:szCs w:val="24"/>
-        </w:rPr>
-        <w:t xml:space="preserve"> </w:t>
-      </w:r>
-      <w:r>
-        <w:rPr>
-          <w:rFonts w:ascii="Times New Roman" w:eastAsia="Times New Roman" w:hAnsi="Times New Roman" w:cs="Times New Roman"/>
-          <w:bCs/>
-          <w:sz w:val="24"/>
-          <w:szCs w:val="24"/>
-        </w:rPr>
-        <w:t>:</w:t>
+          <w:rFonts w:ascii="Arial" w:eastAsia="Times New Roman" w:hAnsi="Arial" w:cs="Arial"/>
+          <w:bCs/>
+          <w:sz w:val="24"/>
+          <w:szCs w:val="24"/>
+        </w:rPr>
+        <w:t>year :</w:t>
       </w:r>
       <w:proofErr w:type="gramEnd"/>
       <w:r>
         <w:rPr>
-          <w:rFonts w:ascii="Times New Roman" w:eastAsia="Times New Roman" w:hAnsi="Times New Roman" w:cs="Times New Roman"/>
-          <w:bCs/>
-          <w:sz w:val="24"/>
-          <w:szCs w:val="24"/>
-        </w:rPr>
-        <w:t xml:space="preserve"> </w:t>
-      </w:r>
-      <w:r>
-        <w:rPr>
-          <w:rFonts w:ascii="Times New Roman" w:eastAsia="Times New Roman" w:hAnsi="Times New Roman" w:cs="Times New Roman"/>
-          <w:bCs/>
-          <w:sz w:val="24"/>
-          <w:szCs w:val="24"/>
-        </w:rPr>
-        <w:t>“ ”</w:t>
-      </w:r>
-      <w:r>
-        <w:rPr>
-          <w:rFonts w:ascii="Times New Roman" w:eastAsia="Times New Roman" w:hAnsi="Times New Roman" w:cs="Times New Roman"/>
-          <w:bCs/>
-          <w:sz w:val="24"/>
-          <w:szCs w:val="24"/>
-        </w:rPr>
-        <w:t xml:space="preserve"> </w:t>
-      </w:r>
-      <w:r>
-        <w:rPr>
-          <w:rFonts w:ascii="Times New Roman" w:eastAsia="Times New Roman" w:hAnsi="Times New Roman" w:cs="Times New Roman"/>
-          <w:bCs/>
-          <w:sz w:val="24"/>
-          <w:szCs w:val="24"/>
-        </w:rPr>
-        <w:t xml:space="preserve"> (i.e. empty string)</w:t>
+          <w:rFonts w:ascii="Arial" w:eastAsia="Times New Roman" w:hAnsi="Arial" w:cs="Arial"/>
+          <w:bCs/>
+          <w:sz w:val="24"/>
+          <w:szCs w:val="24"/>
+        </w:rPr>
+        <w:t xml:space="preserve"> “ ”  (i.e. empty string)</w:t>
       </w:r>
     </w:p>
     <w:p>
       <w:pPr>
         <w:ind w:firstLine="720"/>
         <w:rPr>
-          <w:rFonts w:ascii="Times New Roman" w:eastAsia="Times New Roman" w:hAnsi="Times New Roman" w:cs="Times New Roman"/>
-          <w:bCs/>
-          <w:sz w:val="24"/>
-          <w:szCs w:val="24"/>
-        </w:rPr>
-      </w:pPr>
-      <w:r>
-        <w:rPr>
-          <w:rFonts w:ascii="Times New Roman" w:eastAsia="Times New Roman" w:hAnsi="Times New Roman" w:cs="Times New Roman"/>
+          <w:rFonts w:ascii="Arial" w:eastAsia="Times New Roman" w:hAnsi="Arial" w:cs="Arial"/>
+          <w:bCs/>
+          <w:sz w:val="24"/>
+          <w:szCs w:val="24"/>
+        </w:rPr>
+      </w:pPr>
+      <w:r>
+        <w:rPr>
+          <w:rFonts w:ascii="Arial" w:eastAsia="Times New Roman" w:hAnsi="Arial" w:cs="Arial"/>
           <w:bCs/>
           <w:sz w:val="24"/>
           <w:szCs w:val="24"/>
@@ -2677,7 +2519,7 @@
       <w:proofErr w:type="spellStart"/>
       <w:r>
         <w:rPr>
-          <w:rFonts w:ascii="Times New Roman" w:eastAsia="Times New Roman" w:hAnsi="Times New Roman" w:cs="Times New Roman"/>
+          <w:rFonts w:ascii="Arial" w:eastAsia="Times New Roman" w:hAnsi="Arial" w:cs="Arial"/>
           <w:bCs/>
           <w:sz w:val="24"/>
           <w:szCs w:val="24"/>
@@ -2687,7 +2529,7 @@
       <w:proofErr w:type="spellEnd"/>
       <w:r>
         <w:rPr>
-          <w:rFonts w:ascii="Times New Roman" w:eastAsia="Times New Roman" w:hAnsi="Times New Roman" w:cs="Times New Roman"/>
+          <w:rFonts w:ascii="Arial" w:eastAsia="Times New Roman" w:hAnsi="Arial" w:cs="Arial"/>
           <w:bCs/>
           <w:sz w:val="24"/>
           <w:szCs w:val="24"/>
@@ -2699,15 +2541,15 @@
       <w:pPr>
         <w:ind w:firstLine="720"/>
         <w:rPr>
-          <w:rFonts w:ascii="Times New Roman" w:eastAsia="Times New Roman" w:hAnsi="Times New Roman" w:cs="Times New Roman"/>
-          <w:bCs/>
-          <w:sz w:val="24"/>
-          <w:szCs w:val="24"/>
-        </w:rPr>
-      </w:pPr>
-      <w:r>
-        <w:rPr>
-          <w:rFonts w:ascii="Times New Roman" w:eastAsia="Times New Roman" w:hAnsi="Times New Roman" w:cs="Times New Roman"/>
+          <w:rFonts w:ascii="Arial" w:eastAsia="Times New Roman" w:hAnsi="Arial" w:cs="Arial"/>
+          <w:bCs/>
+          <w:sz w:val="24"/>
+          <w:szCs w:val="24"/>
+        </w:rPr>
+      </w:pPr>
+      <w:r>
+        <w:rPr>
+          <w:rFonts w:ascii="Arial" w:eastAsia="Times New Roman" w:hAnsi="Arial" w:cs="Arial"/>
           <w:bCs/>
           <w:sz w:val="24"/>
           <w:szCs w:val="24"/>
@@ -2718,7 +2560,7 @@
       <w:proofErr w:type="gramStart"/>
       <w:r>
         <w:rPr>
-          <w:rFonts w:ascii="Times New Roman" w:eastAsia="Times New Roman" w:hAnsi="Times New Roman" w:cs="Times New Roman"/>
+          <w:rFonts w:ascii="Arial" w:eastAsia="Times New Roman" w:hAnsi="Arial" w:cs="Arial"/>
           <w:bCs/>
           <w:sz w:val="24"/>
           <w:szCs w:val="24"/>
@@ -2728,7 +2570,7 @@
       <w:proofErr w:type="spellEnd"/>
       <w:r>
         <w:rPr>
-          <w:rFonts w:ascii="Times New Roman" w:eastAsia="Times New Roman" w:hAnsi="Times New Roman" w:cs="Times New Roman"/>
+          <w:rFonts w:ascii="Arial" w:eastAsia="Times New Roman" w:hAnsi="Arial" w:cs="Arial"/>
           <w:bCs/>
           <w:sz w:val="24"/>
           <w:szCs w:val="24"/>
@@ -2738,7 +2580,7 @@
       <w:proofErr w:type="gramEnd"/>
       <w:r>
         <w:rPr>
-          <w:rFonts w:ascii="Times New Roman" w:eastAsia="Times New Roman" w:hAnsi="Times New Roman" w:cs="Times New Roman"/>
+          <w:rFonts w:ascii="Arial" w:eastAsia="Times New Roman" w:hAnsi="Arial" w:cs="Arial"/>
           <w:bCs/>
           <w:sz w:val="24"/>
           <w:szCs w:val="24"/>
@@ -2750,15 +2592,15 @@
       <w:pPr>
         <w:ind w:firstLine="720"/>
         <w:rPr>
-          <w:rFonts w:ascii="Times New Roman" w:eastAsia="Times New Roman" w:hAnsi="Times New Roman" w:cs="Times New Roman"/>
-          <w:bCs/>
-          <w:sz w:val="24"/>
-          <w:szCs w:val="24"/>
-        </w:rPr>
-      </w:pPr>
-      <w:r>
-        <w:rPr>
-          <w:rFonts w:ascii="Times New Roman" w:eastAsia="Times New Roman" w:hAnsi="Times New Roman" w:cs="Times New Roman"/>
+          <w:rFonts w:ascii="Arial" w:eastAsia="Times New Roman" w:hAnsi="Arial" w:cs="Arial"/>
+          <w:bCs/>
+          <w:sz w:val="24"/>
+          <w:szCs w:val="24"/>
+        </w:rPr>
+      </w:pPr>
+      <w:r>
+        <w:rPr>
+          <w:rFonts w:ascii="Arial" w:eastAsia="Times New Roman" w:hAnsi="Arial" w:cs="Arial"/>
           <w:bCs/>
           <w:sz w:val="24"/>
           <w:szCs w:val="24"/>
@@ -2769,7 +2611,7 @@
       <w:proofErr w:type="gramStart"/>
       <w:r>
         <w:rPr>
-          <w:rFonts w:ascii="Times New Roman" w:eastAsia="Times New Roman" w:hAnsi="Times New Roman" w:cs="Times New Roman"/>
+          <w:rFonts w:ascii="Arial" w:eastAsia="Times New Roman" w:hAnsi="Arial" w:cs="Arial"/>
           <w:bCs/>
           <w:sz w:val="24"/>
           <w:szCs w:val="24"/>
@@ -2779,7 +2621,7 @@
       <w:proofErr w:type="spellEnd"/>
       <w:r>
         <w:rPr>
-          <w:rFonts w:ascii="Times New Roman" w:eastAsia="Times New Roman" w:hAnsi="Times New Roman" w:cs="Times New Roman"/>
+          <w:rFonts w:ascii="Arial" w:eastAsia="Times New Roman" w:hAnsi="Arial" w:cs="Arial"/>
           <w:bCs/>
           <w:sz w:val="24"/>
           <w:szCs w:val="24"/>
@@ -2789,7 +2631,7 @@
       <w:proofErr w:type="gramEnd"/>
       <w:r>
         <w:rPr>
-          <w:rFonts w:ascii="Times New Roman" w:eastAsia="Times New Roman" w:hAnsi="Times New Roman" w:cs="Times New Roman"/>
+          <w:rFonts w:ascii="Arial" w:eastAsia="Times New Roman" w:hAnsi="Arial" w:cs="Arial"/>
           <w:bCs/>
           <w:sz w:val="24"/>
           <w:szCs w:val="24"/>
@@ -2801,15 +2643,15 @@
       <w:pPr>
         <w:ind w:firstLine="720"/>
         <w:rPr>
-          <w:rFonts w:ascii="Times New Roman" w:eastAsia="Times New Roman" w:hAnsi="Times New Roman" w:cs="Times New Roman"/>
-          <w:bCs/>
-          <w:sz w:val="24"/>
-          <w:szCs w:val="24"/>
-        </w:rPr>
-      </w:pPr>
-      <w:r>
-        <w:rPr>
-          <w:rFonts w:ascii="Times New Roman" w:eastAsia="Times New Roman" w:hAnsi="Times New Roman" w:cs="Times New Roman"/>
+          <w:rFonts w:ascii="Arial" w:eastAsia="Times New Roman" w:hAnsi="Arial" w:cs="Arial"/>
+          <w:bCs/>
+          <w:sz w:val="24"/>
+          <w:szCs w:val="24"/>
+        </w:rPr>
+      </w:pPr>
+      <w:r>
+        <w:rPr>
+          <w:rFonts w:ascii="Arial" w:eastAsia="Times New Roman" w:hAnsi="Arial" w:cs="Arial"/>
           <w:bCs/>
           <w:sz w:val="24"/>
           <w:szCs w:val="24"/>
@@ -2819,7 +2661,7 @@
       <w:proofErr w:type="gramStart"/>
       <w:r>
         <w:rPr>
-          <w:rFonts w:ascii="Times New Roman" w:eastAsia="Times New Roman" w:hAnsi="Times New Roman" w:cs="Times New Roman"/>
+          <w:rFonts w:ascii="Arial" w:eastAsia="Times New Roman" w:hAnsi="Arial" w:cs="Arial"/>
           <w:bCs/>
           <w:sz w:val="24"/>
           <w:szCs w:val="24"/>
@@ -2829,7 +2671,7 @@
       <w:proofErr w:type="gramEnd"/>
       <w:r>
         <w:rPr>
-          <w:rFonts w:ascii="Times New Roman" w:eastAsia="Times New Roman" w:hAnsi="Times New Roman" w:cs="Times New Roman"/>
+          <w:rFonts w:ascii="Arial" w:eastAsia="Times New Roman" w:hAnsi="Arial" w:cs="Arial"/>
           <w:bCs/>
           <w:sz w:val="24"/>
           <w:szCs w:val="24"/>
@@ -2840,88 +2682,52 @@
     <w:p>
       <w:pPr>
         <w:rPr>
-          <w:rFonts w:ascii="Times New Roman" w:eastAsia="Times New Roman" w:hAnsi="Times New Roman" w:cs="Times New Roman"/>
-          <w:bCs/>
-          <w:sz w:val="24"/>
-          <w:szCs w:val="24"/>
-        </w:rPr>
-      </w:pPr>
-    </w:p>
-    <w:p>
-      <w:pPr>
-        <w:rPr>
-          <w:rFonts w:ascii="Times New Roman" w:eastAsia="Times New Roman" w:hAnsi="Times New Roman" w:cs="Times New Roman"/>
-          <w:bCs/>
-          <w:sz w:val="24"/>
-          <w:szCs w:val="24"/>
-        </w:rPr>
-      </w:pPr>
-      <w:r>
-        <w:rPr>
-          <w:rFonts w:ascii="Times New Roman" w:eastAsia="Times New Roman" w:hAnsi="Times New Roman" w:cs="Times New Roman"/>
-          <w:bCs/>
-          <w:sz w:val="24"/>
-          <w:szCs w:val="24"/>
-        </w:rPr>
-        <w:t xml:space="preserve">Interaction </w:t>
-      </w:r>
-      <w:r>
-        <w:rPr>
-          <w:rFonts w:ascii="Times New Roman" w:eastAsia="Times New Roman" w:hAnsi="Times New Roman" w:cs="Times New Roman"/>
-          <w:bCs/>
-          <w:sz w:val="24"/>
-          <w:szCs w:val="24"/>
-        </w:rPr>
-        <w:t xml:space="preserve">with search parameter </w:t>
-      </w:r>
-      <w:r>
-        <w:rPr>
-          <w:rFonts w:ascii="Times New Roman" w:eastAsia="Times New Roman" w:hAnsi="Times New Roman" w:cs="Times New Roman"/>
-          <w:bCs/>
-          <w:sz w:val="24"/>
-          <w:szCs w:val="24"/>
-        </w:rPr>
-        <w:t xml:space="preserve">modifies these parameters, reflecting corresponding changes in displayed </w:t>
-      </w:r>
-      <w:r>
-        <w:rPr>
-          <w:rFonts w:ascii="Times New Roman" w:eastAsia="Times New Roman" w:hAnsi="Times New Roman" w:cs="Times New Roman"/>
-          <w:bCs/>
-          <w:sz w:val="24"/>
-          <w:szCs w:val="24"/>
-        </w:rPr>
-        <w:t>table.</w:t>
+          <w:rFonts w:ascii="Arial" w:eastAsia="Times New Roman" w:hAnsi="Arial" w:cs="Arial"/>
+          <w:bCs/>
+          <w:sz w:val="24"/>
+          <w:szCs w:val="24"/>
+        </w:rPr>
+      </w:pPr>
+    </w:p>
+    <w:p>
+      <w:pPr>
+        <w:rPr>
+          <w:rFonts w:ascii="Arial" w:eastAsia="Times New Roman" w:hAnsi="Arial" w:cs="Arial"/>
+          <w:bCs/>
+          <w:sz w:val="24"/>
+          <w:szCs w:val="24"/>
+        </w:rPr>
+      </w:pPr>
+      <w:r>
+        <w:rPr>
+          <w:rFonts w:ascii="Arial" w:eastAsia="Times New Roman" w:hAnsi="Arial" w:cs="Arial"/>
+          <w:bCs/>
+          <w:sz w:val="24"/>
+          <w:szCs w:val="24"/>
+        </w:rPr>
+        <w:t>Interaction with search parameter modifies these parameters, reflecting corresponding changes in displayed table.</w:t>
       </w:r>
     </w:p>
     <w:p>
       <w:pPr>
         <w:spacing w:after="0" w:line="276" w:lineRule="auto"/>
         <w:rPr>
-          <w:rFonts w:ascii="Times New Roman" w:hAnsi="Times New Roman" w:cs="Times New Roman"/>
-        </w:rPr>
-      </w:pPr>
-      <w:r>
-        <w:rPr>
-          <w:rFonts w:ascii="Times New Roman" w:eastAsia="Times New Roman" w:hAnsi="Times New Roman" w:cs="Times New Roman"/>
-          <w:bCs/>
-          <w:sz w:val="24"/>
-          <w:szCs w:val="24"/>
-        </w:rPr>
-        <w:t>Additionally, the server automatically checks for NVD updates</w:t>
-      </w:r>
-      <w:r>
-        <w:rPr>
-          <w:rFonts w:ascii="Times New Roman" w:eastAsia="Times New Roman" w:hAnsi="Times New Roman" w:cs="Times New Roman"/>
-          <w:bCs/>
-          <w:sz w:val="24"/>
-          <w:szCs w:val="24"/>
-        </w:rPr>
-        <w:t xml:space="preserve"> from the </w:t>
+          <w:rFonts w:ascii="Arial" w:hAnsi="Arial" w:cs="Arial"/>
+        </w:rPr>
+      </w:pPr>
+      <w:r>
+        <w:rPr>
+          <w:rFonts w:ascii="Arial" w:eastAsia="Times New Roman" w:hAnsi="Arial" w:cs="Arial"/>
+          <w:bCs/>
+          <w:sz w:val="24"/>
+          <w:szCs w:val="24"/>
+        </w:rPr>
+        <w:t xml:space="preserve">Additionally, the server automatically checks for NVD updates from the </w:t>
       </w:r>
       <w:hyperlink r:id="rId10">
         <w:r>
           <w:rPr>
-            <w:rFonts w:ascii="Times New Roman" w:eastAsia="Times New Roman" w:hAnsi="Times New Roman" w:cs="Times New Roman"/>
+            <w:rFonts w:ascii="Arial" w:eastAsia="Times New Roman" w:hAnsi="Arial" w:cs="Arial"/>
             <w:color w:val="1155CC"/>
             <w:u w:val="single"/>
           </w:rPr>
@@ -2930,13 +2736,13 @@
       </w:hyperlink>
       <w:r>
         <w:rPr>
-          <w:rFonts w:ascii="Times New Roman" w:eastAsia="Times New Roman" w:hAnsi="Times New Roman" w:cs="Times New Roman"/>
+          <w:rFonts w:ascii="Arial" w:eastAsia="Times New Roman" w:hAnsi="Arial" w:cs="Arial"/>
         </w:rPr>
         <w:t xml:space="preserve">  API  </w:t>
       </w:r>
       <w:r>
         <w:rPr>
-          <w:rFonts w:ascii="Times New Roman" w:eastAsia="Times New Roman" w:hAnsi="Times New Roman" w:cs="Times New Roman"/>
+          <w:rFonts w:ascii="Arial" w:eastAsia="Times New Roman" w:hAnsi="Arial" w:cs="Arial"/>
           <w:bCs/>
           <w:sz w:val="24"/>
           <w:szCs w:val="24"/>
@@ -2945,13 +2751,13 @@
       </w:r>
       <w:r>
         <w:rPr>
-          <w:rFonts w:ascii="Times New Roman" w:hAnsi="Times New Roman" w:cs="Times New Roman"/>
+          <w:rFonts w:ascii="Arial" w:hAnsi="Arial" w:cs="Arial"/>
         </w:rPr>
         <w:tab/>
       </w:r>
       <w:r>
         <w:rPr>
-          <w:rFonts w:ascii="Times New Roman" w:hAnsi="Times New Roman" w:cs="Times New Roman"/>
+          <w:rFonts w:ascii="Arial" w:hAnsi="Arial" w:cs="Arial"/>
         </w:rPr>
         <w:tab/>
       </w:r>
@@ -2973,7 +2779,9 @@
           <w:szCs w:val="28"/>
         </w:rPr>
       </w:pPr>
-      <w:r>
+    </w:p>
+    <w:p>
+      <w:pPr>
         <w:rPr>
           <w:rFonts w:ascii="Arial" w:hAnsi="Arial" w:cs="Arial"/>
           <w:b/>
@@ -2981,6 +2789,15 @@
           <w:sz w:val="28"/>
           <w:szCs w:val="28"/>
         </w:rPr>
+      </w:pPr>
+      <w:r>
+        <w:rPr>
+          <w:rFonts w:ascii="Arial" w:hAnsi="Arial" w:cs="Arial"/>
+          <w:b/>
+          <w:bCs/>
+          <w:sz w:val="28"/>
+          <w:szCs w:val="28"/>
+        </w:rPr>
         <w:t>UNIT TESTS</w:t>
       </w:r>
     </w:p>
@@ -3058,39 +2875,23 @@
       <w:pPr>
         <w:ind w:left="1440"/>
         <w:rPr>
-          <w:rFonts w:ascii="Times New Roman" w:hAnsi="Times New Roman" w:cs="Times New Roman"/>
-          <w:sz w:val="24"/>
-          <w:szCs w:val="24"/>
-        </w:rPr>
-      </w:pPr>
-      <w:r>
-        <w:rPr>
-          <w:rFonts w:ascii="Times New Roman" w:hAnsi="Times New Roman" w:cs="Times New Roman"/>
-          <w:sz w:val="24"/>
-          <w:szCs w:val="24"/>
-        </w:rPr>
-        <w:t>Th</w:t>
-      </w:r>
-      <w:r>
-        <w:rPr>
-          <w:rFonts w:ascii="Times New Roman" w:hAnsi="Times New Roman" w:cs="Times New Roman"/>
-          <w:sz w:val="24"/>
-          <w:szCs w:val="24"/>
-        </w:rPr>
-        <w:t>is</w:t>
-      </w:r>
-      <w:r>
-        <w:rPr>
-          <w:rFonts w:ascii="Times New Roman" w:hAnsi="Times New Roman" w:cs="Times New Roman"/>
-          <w:sz w:val="24"/>
-          <w:szCs w:val="24"/>
-        </w:rPr>
-        <w:t xml:space="preserve"> unit </w:t>
+          <w:rFonts w:ascii="Arial" w:hAnsi="Arial" w:cs="Arial"/>
+          <w:sz w:val="24"/>
+          <w:szCs w:val="24"/>
+        </w:rPr>
+      </w:pPr>
+      <w:r>
+        <w:rPr>
+          <w:rFonts w:ascii="Arial" w:hAnsi="Arial" w:cs="Arial"/>
+          <w:sz w:val="24"/>
+          <w:szCs w:val="24"/>
+        </w:rPr>
+        <w:t xml:space="preserve">This unit </w:t>
       </w:r>
       <w:proofErr w:type="gramStart"/>
       <w:r>
         <w:rPr>
-          <w:rFonts w:ascii="Times New Roman" w:hAnsi="Times New Roman" w:cs="Times New Roman"/>
+          <w:rFonts w:ascii="Arial" w:hAnsi="Arial" w:cs="Arial"/>
           <w:sz w:val="24"/>
           <w:szCs w:val="24"/>
         </w:rPr>
@@ -3099,64 +2900,16 @@
       <w:proofErr w:type="gramEnd"/>
       <w:r>
         <w:rPr>
-          <w:rFonts w:ascii="Times New Roman" w:hAnsi="Times New Roman" w:cs="Times New Roman"/>
-          <w:sz w:val="24"/>
-          <w:szCs w:val="24"/>
-        </w:rPr>
-        <w:t xml:space="preserve"> the functionality of rendering CVE data for </w:t>
-      </w:r>
-      <w:r>
-        <w:rPr>
-          <w:rFonts w:ascii="Times New Roman" w:hAnsi="Times New Roman" w:cs="Times New Roman"/>
-          <w:sz w:val="24"/>
-          <w:szCs w:val="24"/>
-        </w:rPr>
-        <w:t xml:space="preserve">the input parameters passed in the </w:t>
-      </w:r>
-      <w:r>
-        <w:rPr>
-          <w:rFonts w:ascii="Times New Roman" w:hAnsi="Times New Roman" w:cs="Times New Roman"/>
-          <w:sz w:val="24"/>
-          <w:szCs w:val="24"/>
-        </w:rPr>
-        <w:t>CVE application. This test sets the request query parameters to include a page number, limit, year (set to "</w:t>
-      </w:r>
-      <w:r>
-        <w:rPr>
-          <w:rFonts w:ascii="Times New Roman" w:hAnsi="Times New Roman" w:cs="Times New Roman"/>
-          <w:sz w:val="24"/>
-          <w:szCs w:val="24"/>
-        </w:rPr>
-        <w:t>2022</w:t>
-      </w:r>
-      <w:r>
-        <w:rPr>
-          <w:rFonts w:ascii="Times New Roman" w:hAnsi="Times New Roman" w:cs="Times New Roman"/>
-          <w:sz w:val="24"/>
-          <w:szCs w:val="24"/>
-        </w:rPr>
-        <w:t>"</w:t>
-      </w:r>
-      <w:r>
-        <w:rPr>
-          <w:rFonts w:ascii="Times New Roman" w:hAnsi="Times New Roman" w:cs="Times New Roman"/>
-          <w:sz w:val="24"/>
-          <w:szCs w:val="24"/>
-        </w:rPr>
-        <w:t xml:space="preserve"> in this case</w:t>
-      </w:r>
-      <w:r>
-        <w:rPr>
-          <w:rFonts w:ascii="Times New Roman" w:hAnsi="Times New Roman" w:cs="Times New Roman"/>
-          <w:sz w:val="24"/>
-          <w:szCs w:val="24"/>
-        </w:rPr>
-        <w:t xml:space="preserve">), </w:t>
+          <w:rFonts w:ascii="Arial" w:hAnsi="Arial" w:cs="Arial"/>
+          <w:sz w:val="24"/>
+          <w:szCs w:val="24"/>
+        </w:rPr>
+        <w:t xml:space="preserve"> the functionality of rendering CVE data for the input parameters passed in the CVE application. This test sets the request query parameters to include a page number, limit, year (set to "2022" in this case), </w:t>
       </w:r>
       <w:proofErr w:type="spellStart"/>
       <w:r>
         <w:rPr>
-          <w:rFonts w:ascii="Times New Roman" w:hAnsi="Times New Roman" w:cs="Times New Roman"/>
+          <w:rFonts w:ascii="Arial" w:hAnsi="Arial" w:cs="Arial"/>
           <w:sz w:val="24"/>
           <w:szCs w:val="24"/>
         </w:rPr>
@@ -3165,32 +2918,16 @@
       <w:proofErr w:type="spellEnd"/>
       <w:r>
         <w:rPr>
-          <w:rFonts w:ascii="Times New Roman" w:hAnsi="Times New Roman" w:cs="Times New Roman"/>
-          <w:sz w:val="24"/>
-          <w:szCs w:val="24"/>
-        </w:rPr>
-        <w:t xml:space="preserve"> (less</w:t>
-      </w:r>
-      <w:r>
-        <w:rPr>
-          <w:rFonts w:ascii="Times New Roman" w:hAnsi="Times New Roman" w:cs="Times New Roman"/>
-          <w:sz w:val="24"/>
-          <w:szCs w:val="24"/>
-        </w:rPr>
-        <w:t>er</w:t>
-      </w:r>
-      <w:r>
-        <w:rPr>
-          <w:rFonts w:ascii="Times New Roman" w:hAnsi="Times New Roman" w:cs="Times New Roman"/>
-          <w:sz w:val="24"/>
-          <w:szCs w:val="24"/>
-        </w:rPr>
-        <w:t xml:space="preserve"> than), </w:t>
+          <w:rFonts w:ascii="Arial" w:hAnsi="Arial" w:cs="Arial"/>
+          <w:sz w:val="24"/>
+          <w:szCs w:val="24"/>
+        </w:rPr>
+        <w:t xml:space="preserve"> (lesser than), </w:t>
       </w:r>
       <w:proofErr w:type="spellStart"/>
       <w:r>
         <w:rPr>
-          <w:rFonts w:ascii="Times New Roman" w:hAnsi="Times New Roman" w:cs="Times New Roman"/>
+          <w:rFonts w:ascii="Arial" w:hAnsi="Arial" w:cs="Arial"/>
           <w:sz w:val="24"/>
           <w:szCs w:val="24"/>
         </w:rPr>
@@ -3199,34 +2936,18 @@
       <w:proofErr w:type="spellEnd"/>
       <w:r>
         <w:rPr>
-          <w:rFonts w:ascii="Times New Roman" w:hAnsi="Times New Roman" w:cs="Times New Roman"/>
-          <w:sz w:val="24"/>
-          <w:szCs w:val="24"/>
-        </w:rPr>
-        <w:t xml:space="preserve"> (greater than), and the CVE ID ("CVE-2022-1234"</w:t>
-      </w:r>
-      <w:r>
-        <w:rPr>
-          <w:rFonts w:ascii="Times New Roman" w:hAnsi="Times New Roman" w:cs="Times New Roman"/>
-          <w:sz w:val="24"/>
-          <w:szCs w:val="24"/>
-        </w:rPr>
-        <w:t xml:space="preserve"> in this case</w:t>
-      </w:r>
-      <w:r>
-        <w:rPr>
-          <w:rFonts w:ascii="Times New Roman" w:hAnsi="Times New Roman" w:cs="Times New Roman"/>
-          <w:sz w:val="24"/>
-          <w:szCs w:val="24"/>
-        </w:rPr>
-        <w:t xml:space="preserve">). </w:t>
+          <w:rFonts w:ascii="Arial" w:hAnsi="Arial" w:cs="Arial"/>
+          <w:sz w:val="24"/>
+          <w:szCs w:val="24"/>
+        </w:rPr>
+        <w:t xml:space="preserve"> (greater than), and the CVE ID ("CVE-2022-1234" in this case). </w:t>
       </w:r>
     </w:p>
     <w:p>
       <w:pPr>
         <w:ind w:left="720"/>
         <w:rPr>
-          <w:rFonts w:ascii="Times New Roman" w:hAnsi="Times New Roman" w:cs="Times New Roman"/>
+          <w:rFonts w:ascii="Arial" w:hAnsi="Arial" w:cs="Arial"/>
           <w:sz w:val="24"/>
           <w:szCs w:val="24"/>
         </w:rPr>
@@ -3236,7 +2957,7 @@
       <w:pPr>
         <w:ind w:left="720"/>
         <w:rPr>
-          <w:rFonts w:ascii="Times New Roman" w:hAnsi="Times New Roman" w:cs="Times New Roman"/>
+          <w:rFonts w:ascii="Arial" w:hAnsi="Arial" w:cs="Arial"/>
           <w:sz w:val="24"/>
           <w:szCs w:val="24"/>
         </w:rPr>
@@ -3246,27 +2967,7 @@
       <w:pPr>
         <w:ind w:left="720"/>
         <w:rPr>
-          <w:rFonts w:ascii="Times New Roman" w:hAnsi="Times New Roman" w:cs="Times New Roman"/>
-          <w:sz w:val="24"/>
-          <w:szCs w:val="24"/>
-        </w:rPr>
-      </w:pPr>
-    </w:p>
-    <w:p>
-      <w:pPr>
-        <w:ind w:left="720"/>
-        <w:rPr>
-          <w:rFonts w:ascii="Times New Roman" w:hAnsi="Times New Roman" w:cs="Times New Roman"/>
-          <w:sz w:val="24"/>
-          <w:szCs w:val="24"/>
-        </w:rPr>
-      </w:pPr>
-    </w:p>
-    <w:p>
-      <w:pPr>
-        <w:ind w:left="720"/>
-        <w:rPr>
-          <w:rFonts w:ascii="Times New Roman" w:hAnsi="Times New Roman" w:cs="Times New Roman"/>
+          <w:rFonts w:ascii="Arial" w:hAnsi="Arial" w:cs="Arial"/>
           <w:sz w:val="24"/>
           <w:szCs w:val="24"/>
         </w:rPr>
@@ -3276,39 +2977,24 @@
       <w:pPr>
         <w:ind w:left="1440"/>
         <w:rPr>
-          <w:rFonts w:ascii="Times New Roman" w:hAnsi="Times New Roman" w:cs="Times New Roman"/>
-          <w:sz w:val="24"/>
-          <w:szCs w:val="24"/>
-        </w:rPr>
-      </w:pPr>
-      <w:r>
-        <w:rPr>
-          <w:rFonts w:ascii="Times New Roman" w:hAnsi="Times New Roman" w:cs="Times New Roman"/>
-          <w:sz w:val="24"/>
-          <w:szCs w:val="24"/>
-        </w:rPr>
-        <w:t xml:space="preserve">With the expected count of CVE entries being 1 and the count of pages being 1, the test </w:t>
-      </w:r>
-      <w:r>
-        <w:rPr>
-          <w:rFonts w:ascii="Times New Roman" w:hAnsi="Times New Roman" w:cs="Times New Roman"/>
-          <w:sz w:val="24"/>
-          <w:szCs w:val="24"/>
-        </w:rPr>
-        <w:t xml:space="preserve">verifies </w:t>
-      </w:r>
-      <w:r>
-        <w:rPr>
-          <w:rFonts w:ascii="Times New Roman" w:hAnsi="Times New Roman" w:cs="Times New Roman"/>
-          <w:sz w:val="24"/>
-          <w:szCs w:val="24"/>
-        </w:rPr>
-        <w:t xml:space="preserve">that the application renders the data appropriately. Upon executing the </w:t>
+          <w:rFonts w:ascii="Arial" w:hAnsi="Arial" w:cs="Arial"/>
+          <w:sz w:val="24"/>
+          <w:szCs w:val="24"/>
+        </w:rPr>
+      </w:pPr>
+      <w:r>
+        <w:rPr>
+          <w:rFonts w:ascii="Arial" w:hAnsi="Arial" w:cs="Arial"/>
+          <w:sz w:val="24"/>
+          <w:szCs w:val="24"/>
+        </w:rPr>
+        <w:lastRenderedPageBreak/>
+        <w:t xml:space="preserve">With the expected count of CVE entries being 1 and the count of pages being 1, the test verifies that the application renders the data appropriately. Upon executing the </w:t>
       </w:r>
       <w:proofErr w:type="spellStart"/>
       <w:r>
         <w:rPr>
-          <w:rFonts w:ascii="Times New Roman" w:hAnsi="Times New Roman" w:cs="Times New Roman"/>
+          <w:rFonts w:ascii="Arial" w:hAnsi="Arial" w:cs="Arial"/>
           <w:sz w:val="24"/>
           <w:szCs w:val="24"/>
         </w:rPr>
@@ -3317,7 +3003,7 @@
       <w:proofErr w:type="spellEnd"/>
       <w:r>
         <w:rPr>
-          <w:rFonts w:ascii="Times New Roman" w:hAnsi="Times New Roman" w:cs="Times New Roman"/>
+          <w:rFonts w:ascii="Arial" w:hAnsi="Arial" w:cs="Arial"/>
           <w:sz w:val="24"/>
           <w:szCs w:val="24"/>
         </w:rPr>
@@ -3326,7 +3012,7 @@
       <w:proofErr w:type="spellStart"/>
       <w:r>
         <w:rPr>
-          <w:rFonts w:ascii="Times New Roman" w:hAnsi="Times New Roman" w:cs="Times New Roman"/>
+          <w:rFonts w:ascii="Arial" w:hAnsi="Arial" w:cs="Arial"/>
           <w:sz w:val="24"/>
           <w:szCs w:val="24"/>
         </w:rPr>
@@ -3335,7 +3021,7 @@
       <w:proofErr w:type="spellEnd"/>
       <w:r>
         <w:rPr>
-          <w:rFonts w:ascii="Times New Roman" w:hAnsi="Times New Roman" w:cs="Times New Roman"/>
+          <w:rFonts w:ascii="Arial" w:hAnsi="Arial" w:cs="Arial"/>
           <w:sz w:val="24"/>
           <w:szCs w:val="24"/>
         </w:rPr>
@@ -3344,7 +3030,7 @@
       <w:proofErr w:type="spellStart"/>
       <w:r>
         <w:rPr>
-          <w:rFonts w:ascii="Times New Roman" w:hAnsi="Times New Roman" w:cs="Times New Roman"/>
+          <w:rFonts w:ascii="Arial" w:hAnsi="Arial" w:cs="Arial"/>
           <w:sz w:val="24"/>
           <w:szCs w:val="24"/>
         </w:rPr>
@@ -3353,19 +3039,11 @@
       <w:proofErr w:type="spellEnd"/>
       <w:r>
         <w:rPr>
-          <w:rFonts w:ascii="Times New Roman" w:hAnsi="Times New Roman" w:cs="Times New Roman"/>
-          <w:sz w:val="24"/>
-          <w:szCs w:val="24"/>
-        </w:rPr>
-        <w:t>, count of pages, and a success message</w:t>
-      </w:r>
-      <w:r>
-        <w:rPr>
-          <w:rFonts w:ascii="Times New Roman" w:hAnsi="Times New Roman" w:cs="Times New Roman"/>
-          <w:sz w:val="24"/>
-          <w:szCs w:val="24"/>
-        </w:rPr>
-        <w:t>.</w:t>
+          <w:rFonts w:ascii="Arial" w:hAnsi="Arial" w:cs="Arial"/>
+          <w:sz w:val="24"/>
+          <w:szCs w:val="24"/>
+        </w:rPr>
+        <w:t>, count of pages, and a success message.</w:t>
       </w:r>
     </w:p>
     <w:p>
@@ -3482,12 +3160,13 @@
       <w:pPr>
         <w:ind w:left="1440"/>
         <w:rPr>
+          <w:rFonts w:ascii="Arial" w:hAnsi="Arial" w:cs="Arial"/>
           <w:noProof/>
         </w:rPr>
       </w:pPr>
       <w:r>
         <w:rPr>
-          <w:rFonts w:ascii="Times New Roman" w:hAnsi="Times New Roman" w:cs="Times New Roman"/>
+          <w:rFonts w:ascii="Arial" w:hAnsi="Arial" w:cs="Arial"/>
           <w:sz w:val="24"/>
           <w:szCs w:val="24"/>
         </w:rPr>
@@ -3496,7 +3175,7 @@
       <w:proofErr w:type="gramStart"/>
       <w:r>
         <w:rPr>
-          <w:rFonts w:ascii="Times New Roman" w:hAnsi="Times New Roman" w:cs="Times New Roman"/>
+          <w:rFonts w:ascii="Arial" w:hAnsi="Arial" w:cs="Arial"/>
           <w:sz w:val="24"/>
           <w:szCs w:val="24"/>
         </w:rPr>
@@ -3504,7 +3183,7 @@
       </w:r>
       <w:r>
         <w:rPr>
-          <w:rFonts w:ascii="Times New Roman" w:hAnsi="Times New Roman" w:cs="Times New Roman"/>
+          <w:rFonts w:ascii="Arial" w:hAnsi="Arial" w:cs="Arial"/>
           <w:sz w:val="24"/>
           <w:szCs w:val="24"/>
         </w:rPr>
@@ -3513,7 +3192,7 @@
       <w:proofErr w:type="gramEnd"/>
       <w:r>
         <w:rPr>
-          <w:rFonts w:ascii="Times New Roman" w:hAnsi="Times New Roman" w:cs="Times New Roman"/>
+          <w:rFonts w:ascii="Arial" w:hAnsi="Arial" w:cs="Arial"/>
           <w:sz w:val="24"/>
           <w:szCs w:val="24"/>
         </w:rPr>
@@ -3521,7 +3200,7 @@
       </w:r>
       <w:r>
         <w:rPr>
-          <w:rFonts w:ascii="Times New Roman" w:hAnsi="Times New Roman" w:cs="Times New Roman"/>
+          <w:rFonts w:ascii="Arial" w:hAnsi="Arial" w:cs="Arial"/>
           <w:sz w:val="24"/>
           <w:szCs w:val="24"/>
         </w:rPr>
@@ -3530,7 +3209,7 @@
       <w:proofErr w:type="spellStart"/>
       <w:r>
         <w:rPr>
-          <w:rFonts w:ascii="Times New Roman" w:hAnsi="Times New Roman" w:cs="Times New Roman"/>
+          <w:rFonts w:ascii="Arial" w:hAnsi="Arial" w:cs="Arial"/>
           <w:sz w:val="24"/>
           <w:szCs w:val="24"/>
         </w:rPr>
@@ -3539,36 +3218,22 @@
       <w:proofErr w:type="spellEnd"/>
       <w:r>
         <w:rPr>
-          <w:rFonts w:ascii="Times New Roman" w:hAnsi="Times New Roman" w:cs="Times New Roman"/>
-          <w:sz w:val="24"/>
-          <w:szCs w:val="24"/>
-        </w:rPr>
-        <w:t>/&lt;CVE-ID&gt; endpoint. It then confirms that the application successfully renders the CVE data, ensuring that the displayed CVE ID corresponds accurately to the input provided</w:t>
-      </w:r>
-      <w:r>
-        <w:rPr>
-          <w:rFonts w:ascii="Times New Roman" w:hAnsi="Times New Roman" w:cs="Times New Roman"/>
-          <w:sz w:val="24"/>
-          <w:szCs w:val="24"/>
-        </w:rPr>
-        <w:t xml:space="preserve"> e</w:t>
-      </w:r>
-      <w:r>
-        <w:rPr>
-          <w:rFonts w:ascii="Times New Roman" w:hAnsi="Times New Roman" w:cs="Times New Roman"/>
-          <w:sz w:val="24"/>
-          <w:szCs w:val="24"/>
-        </w:rPr>
-        <w:t>ndpoint</w:t>
-      </w:r>
-      <w:r>
-        <w:rPr>
+          <w:rFonts w:ascii="Arial" w:hAnsi="Arial" w:cs="Arial"/>
+          <w:sz w:val="24"/>
+          <w:szCs w:val="24"/>
+        </w:rPr>
+        <w:t>/&lt;CVE-ID&gt; endpoint. It then confirms that the application successfully renders the CVE data, ensuring that the displayed CVE ID corresponds accurately to the input provided endpoint</w:t>
+      </w:r>
+      <w:r>
+        <w:rPr>
+          <w:rFonts w:ascii="Arial" w:hAnsi="Arial" w:cs="Arial"/>
           <w:noProof/>
         </w:rPr>
         <w:t>.</w:t>
       </w:r>
       <w:r>
         <w:rPr>
+          <w:rFonts w:ascii="Arial" w:hAnsi="Arial" w:cs="Arial"/>
           <w:noProof/>
         </w:rPr>
         <w:t xml:space="preserve"> </w:t>
@@ -3641,7 +3306,9 @@
           <w:szCs w:val="28"/>
         </w:rPr>
       </w:pPr>
-      <w:r>
+    </w:p>
+    <w:p>
+      <w:pPr>
         <w:rPr>
           <w:rFonts w:ascii="Arial" w:hAnsi="Arial" w:cs="Arial"/>
           <w:b/>
@@ -3650,34 +3317,53 @@
           <w:sz w:val="28"/>
           <w:szCs w:val="28"/>
         </w:rPr>
-        <w:lastRenderedPageBreak/>
-        <w:t>Periodic Update</w:t>
-      </w:r>
-    </w:p>
-    <w:p>
-      <w:pPr>
-        <w:rPr>
-          <w:rFonts w:ascii="Times New Roman" w:hAnsi="Times New Roman" w:cs="Times New Roman"/>
-          <w:noProof/>
-          <w:sz w:val="24"/>
-          <w:szCs w:val="24"/>
-        </w:rPr>
-      </w:pPr>
-      <w:r>
-        <w:rPr>
-          <w:rFonts w:ascii="Times New Roman" w:hAnsi="Times New Roman" w:cs="Times New Roman"/>
+      </w:pPr>
+      <w:r>
+        <w:rPr>
+          <w:rFonts w:ascii="Arial" w:hAnsi="Arial" w:cs="Arial"/>
           <w:b/>
           <w:bCs/>
           <w:noProof/>
           <w:sz w:val="28"/>
           <w:szCs w:val="28"/>
         </w:rPr>
+        <w:t>Periodic Update</w:t>
+      </w:r>
+    </w:p>
+    <w:p>
+      <w:pPr>
+        <w:rPr>
+          <w:rFonts w:ascii="Arial" w:hAnsi="Arial" w:cs="Arial"/>
+          <w:noProof/>
+          <w:sz w:val="24"/>
+          <w:szCs w:val="24"/>
+        </w:rPr>
+      </w:pPr>
+      <w:r>
+        <w:rPr>
+          <w:rFonts w:ascii="Times New Roman" w:hAnsi="Times New Roman" w:cs="Times New Roman"/>
+          <w:b/>
+          <w:bCs/>
+          <w:noProof/>
+          <w:sz w:val="28"/>
+          <w:szCs w:val="28"/>
+        </w:rPr>
         <w:tab/>
+      </w:r>
+      <w:r>
+        <w:rPr>
+          <w:rFonts w:ascii="Arial" w:hAnsi="Arial" w:cs="Arial"/>
+          <w:b/>
+          <w:bCs/>
+          <w:noProof/>
+          <w:sz w:val="28"/>
+          <w:szCs w:val="28"/>
+        </w:rPr>
         <w:t xml:space="preserve"> </w:t>
       </w:r>
       <w:r>
         <w:rPr>
-          <w:rFonts w:ascii="Times New Roman" w:hAnsi="Times New Roman" w:cs="Times New Roman"/>
+          <w:rFonts w:ascii="Arial" w:hAnsi="Arial" w:cs="Arial"/>
           <w:noProof/>
           <w:sz w:val="24"/>
           <w:szCs w:val="24"/>
@@ -3694,14 +3380,14 @@
         </w:numPr>
         <w:spacing w:after="0" w:line="276" w:lineRule="auto"/>
         <w:rPr>
-          <w:rFonts w:ascii="Times New Roman" w:eastAsia="Times New Roman" w:hAnsi="Times New Roman" w:cs="Times New Roman"/>
+          <w:rFonts w:ascii="Arial" w:eastAsia="Times New Roman" w:hAnsi="Arial" w:cs="Arial"/>
         </w:rPr>
       </w:pPr>
       <w:hyperlink r:id="rId13" w:history="1">
         <w:r>
           <w:rPr>
             <w:rStyle w:val="Hyperlink"/>
-            <w:rFonts w:ascii="Times New Roman" w:eastAsia="Times New Roman" w:hAnsi="Times New Roman" w:cs="Times New Roman"/>
+            <w:rFonts w:ascii="Arial" w:eastAsia="Times New Roman" w:hAnsi="Arial" w:cs="Arial"/>
           </w:rPr>
           <w:t>https://services.nvd.nist.gov/rest/json/cvehistory/2.0</w:t>
         </w:r>
@@ -3716,14 +3402,14 @@
         </w:numPr>
         <w:spacing w:after="0" w:line="276" w:lineRule="auto"/>
         <w:rPr>
-          <w:rFonts w:ascii="Times New Roman" w:eastAsia="Times New Roman" w:hAnsi="Times New Roman" w:cs="Times New Roman"/>
+          <w:rFonts w:ascii="Arial" w:eastAsia="Times New Roman" w:hAnsi="Arial" w:cs="Arial"/>
         </w:rPr>
       </w:pPr>
       <w:hyperlink r:id="rId14" w:history="1">
         <w:r>
           <w:rPr>
             <w:rStyle w:val="Hyperlink"/>
-            <w:rFonts w:ascii="Times New Roman" w:eastAsia="Times New Roman" w:hAnsi="Times New Roman" w:cs="Times New Roman"/>
+            <w:rFonts w:ascii="Arial" w:eastAsia="Times New Roman" w:hAnsi="Arial" w:cs="Arial"/>
           </w:rPr>
           <w:t>https://services.nvd.nist.gov/rest/json/cves/2.0</w:t>
         </w:r>
@@ -3734,7 +3420,7 @@
         <w:spacing w:after="0" w:line="276" w:lineRule="auto"/>
         <w:ind w:left="2160"/>
         <w:rPr>
-          <w:rFonts w:ascii="Times New Roman" w:eastAsia="Times New Roman" w:hAnsi="Times New Roman" w:cs="Times New Roman"/>
+          <w:rFonts w:ascii="Arial" w:eastAsia="Times New Roman" w:hAnsi="Arial" w:cs="Arial"/>
         </w:rPr>
       </w:pPr>
     </w:p>
@@ -3742,20 +3428,25 @@
       <w:pPr>
         <w:spacing w:after="0" w:line="276" w:lineRule="auto"/>
         <w:rPr>
-          <w:rFonts w:ascii="Times New Roman" w:eastAsia="Times New Roman" w:hAnsi="Times New Roman" w:cs="Times New Roman"/>
-        </w:rPr>
-      </w:pPr>
-      <w:r>
-        <w:rPr>
-          <w:rFonts w:ascii="Times New Roman" w:eastAsia="Times New Roman" w:hAnsi="Times New Roman" w:cs="Times New Roman"/>
+          <w:rFonts w:ascii="Arial" w:eastAsia="Times New Roman" w:hAnsi="Arial" w:cs="Arial"/>
+        </w:rPr>
+      </w:pPr>
+      <w:r>
+        <w:rPr>
+          <w:rFonts w:ascii="Arial" w:eastAsia="Times New Roman" w:hAnsi="Arial" w:cs="Arial"/>
         </w:rPr>
         <w:t xml:space="preserve"> </w:t>
       </w:r>
       <w:r>
         <w:rPr>
-          <w:rFonts w:ascii="Times New Roman" w:eastAsia="Times New Roman" w:hAnsi="Times New Roman" w:cs="Times New Roman"/>
+          <w:rFonts w:ascii="Arial" w:eastAsia="Times New Roman" w:hAnsi="Arial" w:cs="Arial"/>
         </w:rPr>
         <w:tab/>
+      </w:r>
+      <w:r>
+        <w:rPr>
+          <w:rFonts w:ascii="Arial" w:eastAsia="Times New Roman" w:hAnsi="Arial" w:cs="Arial"/>
+        </w:rPr>
         <w:t>How the update function works is explained below:</w:t>
       </w:r>
     </w:p>
@@ -3764,62 +3455,50 @@
         <w:pStyle w:val="ListParagraph"/>
         <w:numPr>
           <w:ilvl w:val="0"/>
-          <w:numId w:val="5"/>
+          <w:numId w:val="3"/>
         </w:numPr>
         <w:spacing w:after="0" w:line="276" w:lineRule="auto"/>
         <w:rPr>
-          <w:rFonts w:ascii="Times New Roman" w:eastAsia="Times New Roman" w:hAnsi="Times New Roman" w:cs="Times New Roman"/>
-        </w:rPr>
-      </w:pPr>
-      <w:r>
-        <w:rPr>
-          <w:rFonts w:ascii="Times New Roman" w:hAnsi="Times New Roman" w:cs="Times New Roman"/>
-          <w:sz w:val="24"/>
-          <w:szCs w:val="24"/>
+          <w:rFonts w:ascii="Arial" w:eastAsia="Times New Roman" w:hAnsi="Arial" w:cs="Arial"/>
+        </w:rPr>
+      </w:pPr>
+      <w:r>
+        <w:rPr>
+          <w:rFonts w:ascii="Arial" w:hAnsi="Arial" w:cs="Arial"/>
         </w:rPr>
         <w:t xml:space="preserve">First the total number of results returned by </w:t>
       </w:r>
       <w:proofErr w:type="gramStart"/>
       <w:r>
         <w:rPr>
-          <w:rFonts w:ascii="Times New Roman" w:hAnsi="Times New Roman" w:cs="Times New Roman"/>
-          <w:sz w:val="24"/>
-          <w:szCs w:val="24"/>
-        </w:rPr>
-        <w:t xml:space="preserve">the  </w:t>
-      </w:r>
-      <w:r>
-        <w:rPr>
-          <w:rFonts w:ascii="Times New Roman" w:hAnsi="Times New Roman" w:cs="Times New Roman"/>
-          <w:sz w:val="24"/>
-          <w:szCs w:val="24"/>
-        </w:rPr>
-        <w:t>history</w:t>
+          <w:rFonts w:ascii="Arial" w:hAnsi="Arial" w:cs="Arial"/>
+        </w:rPr>
+        <w:t>the  history</w:t>
       </w:r>
       <w:proofErr w:type="gramEnd"/>
       <w:r>
         <w:rPr>
-          <w:rFonts w:ascii="Times New Roman" w:hAnsi="Times New Roman" w:cs="Times New Roman"/>
-          <w:sz w:val="24"/>
-          <w:szCs w:val="24"/>
-        </w:rPr>
-        <w:t xml:space="preserve"> API by setting the results displayed to 1 and start index as 0</w:t>
-      </w:r>
-      <w:r>
-        <w:rPr>
-          <w:rFonts w:ascii="Times New Roman" w:hAnsi="Times New Roman" w:cs="Times New Roman"/>
-          <w:sz w:val="24"/>
-          <w:szCs w:val="24"/>
-        </w:rPr>
-        <w:t xml:space="preserve"> are fetched</w:t>
-      </w:r>
-      <w:r>
-        <w:rPr>
-          <w:rFonts w:ascii="Times New Roman" w:hAnsi="Times New Roman" w:cs="Times New Roman"/>
-          <w:sz w:val="24"/>
-          <w:szCs w:val="24"/>
-        </w:rPr>
-        <w:t>.</w:t>
+          <w:rFonts w:ascii="Arial" w:hAnsi="Arial" w:cs="Arial"/>
+        </w:rPr>
+        <w:t xml:space="preserve"> API</w:t>
+      </w:r>
+      <w:r>
+        <w:rPr>
+          <w:rFonts w:ascii="Arial" w:hAnsi="Arial" w:cs="Arial"/>
+        </w:rPr>
+        <w:t xml:space="preserve"> </w:t>
+      </w:r>
+      <w:r>
+        <w:rPr>
+          <w:rFonts w:ascii="Arial" w:hAnsi="Arial" w:cs="Arial"/>
+        </w:rPr>
+        <w:t>are fetched</w:t>
+      </w:r>
+      <w:r>
+        <w:rPr>
+          <w:rFonts w:ascii="Arial" w:hAnsi="Arial" w:cs="Arial"/>
+        </w:rPr>
+        <w:t xml:space="preserve"> by setting the results displayed to 1 and start index as 0.</w:t>
       </w:r>
     </w:p>
     <w:p>
@@ -3827,16 +3506,16 @@
         <w:pStyle w:val="ListParagraph"/>
         <w:numPr>
           <w:ilvl w:val="0"/>
-          <w:numId w:val="5"/>
+          <w:numId w:val="3"/>
         </w:numPr>
         <w:spacing w:after="0" w:line="276" w:lineRule="auto"/>
         <w:rPr>
-          <w:rFonts w:ascii="Times New Roman" w:eastAsia="Times New Roman" w:hAnsi="Times New Roman" w:cs="Times New Roman"/>
-        </w:rPr>
-      </w:pPr>
-      <w:r>
-        <w:rPr>
-          <w:rFonts w:ascii="Times New Roman" w:eastAsia="Times New Roman" w:hAnsi="Times New Roman" w:cs="Times New Roman"/>
+          <w:rFonts w:ascii="Arial" w:eastAsia="Times New Roman" w:hAnsi="Arial" w:cs="Arial"/>
+        </w:rPr>
+      </w:pPr>
+      <w:r>
+        <w:rPr>
+          <w:rFonts w:ascii="Arial" w:eastAsia="Times New Roman" w:hAnsi="Arial" w:cs="Arial"/>
         </w:rPr>
         <w:t>The fetched count is compared with the local count of the last metadata check from the history API.</w:t>
       </w:r>
@@ -3846,50 +3525,44 @@
         <w:pStyle w:val="ListParagraph"/>
         <w:numPr>
           <w:ilvl w:val="0"/>
-          <w:numId w:val="5"/>
+          <w:numId w:val="3"/>
         </w:numPr>
         <w:spacing w:after="0" w:line="276" w:lineRule="auto"/>
         <w:rPr>
-          <w:rFonts w:ascii="Times New Roman" w:eastAsia="Times New Roman" w:hAnsi="Times New Roman" w:cs="Times New Roman"/>
-        </w:rPr>
-      </w:pPr>
-      <w:r>
-        <w:rPr>
-          <w:rFonts w:ascii="Times New Roman" w:eastAsia="Times New Roman" w:hAnsi="Times New Roman" w:cs="Times New Roman"/>
+          <w:rFonts w:ascii="Arial" w:eastAsia="Times New Roman" w:hAnsi="Arial" w:cs="Arial"/>
+        </w:rPr>
+      </w:pPr>
+      <w:r>
+        <w:rPr>
+          <w:rFonts w:ascii="Arial" w:eastAsia="Times New Roman" w:hAnsi="Arial" w:cs="Arial"/>
         </w:rPr>
         <w:t xml:space="preserve">If they are </w:t>
       </w:r>
       <w:proofErr w:type="gramStart"/>
       <w:r>
         <w:rPr>
-          <w:rFonts w:ascii="Times New Roman" w:eastAsia="Times New Roman" w:hAnsi="Times New Roman" w:cs="Times New Roman"/>
+          <w:rFonts w:ascii="Arial" w:eastAsia="Times New Roman" w:hAnsi="Arial" w:cs="Arial"/>
         </w:rPr>
         <w:t xml:space="preserve">equal </w:t>
       </w:r>
       <w:r>
         <w:rPr>
-          <w:rFonts w:ascii="Times New Roman" w:eastAsia="Times New Roman" w:hAnsi="Times New Roman" w:cs="Times New Roman"/>
+          <w:rFonts w:ascii="Arial" w:eastAsia="Times New Roman" w:hAnsi="Arial" w:cs="Arial"/>
         </w:rPr>
         <w:t>,</w:t>
       </w:r>
       <w:proofErr w:type="gramEnd"/>
       <w:r>
         <w:rPr>
-          <w:rFonts w:ascii="Times New Roman" w:eastAsia="Times New Roman" w:hAnsi="Times New Roman" w:cs="Times New Roman"/>
+          <w:rFonts w:ascii="Arial" w:eastAsia="Times New Roman" w:hAnsi="Arial" w:cs="Arial"/>
         </w:rPr>
         <w:t xml:space="preserve"> </w:t>
       </w:r>
       <w:r>
         <w:rPr>
-          <w:rFonts w:ascii="Times New Roman" w:eastAsia="Times New Roman" w:hAnsi="Times New Roman" w:cs="Times New Roman"/>
-        </w:rPr>
-        <w:t>both local database and the API are in sync</w:t>
-      </w:r>
-      <w:r>
-        <w:rPr>
-          <w:rFonts w:ascii="Times New Roman" w:eastAsia="Times New Roman" w:hAnsi="Times New Roman" w:cs="Times New Roman"/>
-        </w:rPr>
-        <w:t xml:space="preserve"> and the check is complete.</w:t>
+          <w:rFonts w:ascii="Arial" w:eastAsia="Times New Roman" w:hAnsi="Arial" w:cs="Arial"/>
+        </w:rPr>
+        <w:t>both local database and the API are in sync and the check is complete.</w:t>
       </w:r>
     </w:p>
     <w:p>
@@ -3897,30 +3570,30 @@
         <w:pStyle w:val="ListParagraph"/>
         <w:numPr>
           <w:ilvl w:val="0"/>
-          <w:numId w:val="5"/>
+          <w:numId w:val="3"/>
         </w:numPr>
         <w:spacing w:after="0" w:line="276" w:lineRule="auto"/>
         <w:rPr>
-          <w:rFonts w:ascii="Times New Roman" w:eastAsia="Times New Roman" w:hAnsi="Times New Roman" w:cs="Times New Roman"/>
-        </w:rPr>
-      </w:pPr>
-      <w:r>
-        <w:rPr>
-          <w:rFonts w:ascii="Times New Roman" w:eastAsia="Times New Roman" w:hAnsi="Times New Roman" w:cs="Times New Roman"/>
+          <w:rFonts w:ascii="Arial" w:eastAsia="Times New Roman" w:hAnsi="Arial" w:cs="Arial"/>
+        </w:rPr>
+      </w:pPr>
+      <w:r>
+        <w:rPr>
+          <w:rFonts w:ascii="Arial" w:eastAsia="Times New Roman" w:hAnsi="Arial" w:cs="Arial"/>
         </w:rPr>
         <w:t xml:space="preserve">If they are not </w:t>
       </w:r>
       <w:proofErr w:type="gramStart"/>
       <w:r>
         <w:rPr>
-          <w:rFonts w:ascii="Times New Roman" w:eastAsia="Times New Roman" w:hAnsi="Times New Roman" w:cs="Times New Roman"/>
+          <w:rFonts w:ascii="Arial" w:eastAsia="Times New Roman" w:hAnsi="Arial" w:cs="Arial"/>
         </w:rPr>
         <w:t>equal ,</w:t>
       </w:r>
       <w:proofErr w:type="gramEnd"/>
       <w:r>
         <w:rPr>
-          <w:rFonts w:ascii="Times New Roman" w:eastAsia="Times New Roman" w:hAnsi="Times New Roman" w:cs="Times New Roman"/>
+          <w:rFonts w:ascii="Arial" w:eastAsia="Times New Roman" w:hAnsi="Arial" w:cs="Arial"/>
         </w:rPr>
         <w:t xml:space="preserve"> the difference between the local count and the actual count is calculated.</w:t>
       </w:r>
@@ -3930,56 +3603,56 @@
         <w:pStyle w:val="ListParagraph"/>
         <w:numPr>
           <w:ilvl w:val="0"/>
-          <w:numId w:val="5"/>
+          <w:numId w:val="3"/>
         </w:numPr>
         <w:spacing w:after="0" w:line="276" w:lineRule="auto"/>
         <w:rPr>
-          <w:rFonts w:ascii="Times New Roman" w:eastAsia="Times New Roman" w:hAnsi="Times New Roman" w:cs="Times New Roman"/>
-        </w:rPr>
-      </w:pPr>
-      <w:r>
-        <w:rPr>
-          <w:rFonts w:ascii="Times New Roman" w:eastAsia="Times New Roman" w:hAnsi="Times New Roman" w:cs="Times New Roman"/>
+          <w:rFonts w:ascii="Arial" w:eastAsia="Times New Roman" w:hAnsi="Arial" w:cs="Arial"/>
+        </w:rPr>
+      </w:pPr>
+      <w:r>
+        <w:rPr>
+          <w:rFonts w:ascii="Arial" w:eastAsia="Times New Roman" w:hAnsi="Arial" w:cs="Arial"/>
         </w:rPr>
         <w:t>Then the GET request</w:t>
       </w:r>
       <w:r>
         <w:rPr>
-          <w:rFonts w:ascii="Times New Roman" w:eastAsia="Times New Roman" w:hAnsi="Times New Roman" w:cs="Times New Roman"/>
+          <w:rFonts w:ascii="Arial" w:eastAsia="Times New Roman" w:hAnsi="Arial" w:cs="Arial"/>
         </w:rPr>
         <w:t xml:space="preserve"> is sent</w:t>
       </w:r>
       <w:r>
         <w:rPr>
-          <w:rFonts w:ascii="Times New Roman" w:eastAsia="Times New Roman" w:hAnsi="Times New Roman" w:cs="Times New Roman"/>
+          <w:rFonts w:ascii="Arial" w:eastAsia="Times New Roman" w:hAnsi="Arial" w:cs="Arial"/>
         </w:rPr>
         <w:t xml:space="preserve"> to history API to fetch the new or modified records by setting the parameters of </w:t>
       </w:r>
       <w:proofErr w:type="spellStart"/>
       <w:r>
         <w:rPr>
-          <w:rFonts w:ascii="Times New Roman" w:eastAsia="Times New Roman" w:hAnsi="Times New Roman" w:cs="Times New Roman"/>
+          <w:rFonts w:ascii="Arial" w:eastAsia="Times New Roman" w:hAnsi="Arial" w:cs="Arial"/>
         </w:rPr>
         <w:t>resultsPerpage</w:t>
       </w:r>
       <w:proofErr w:type="spellEnd"/>
       <w:r>
         <w:rPr>
-          <w:rFonts w:ascii="Times New Roman" w:eastAsia="Times New Roman" w:hAnsi="Times New Roman" w:cs="Times New Roman"/>
+          <w:rFonts w:ascii="Arial" w:eastAsia="Times New Roman" w:hAnsi="Arial" w:cs="Arial"/>
         </w:rPr>
         <w:t xml:space="preserve"> to difference value and </w:t>
       </w:r>
       <w:proofErr w:type="spellStart"/>
       <w:r>
         <w:rPr>
-          <w:rFonts w:ascii="Times New Roman" w:eastAsia="Times New Roman" w:hAnsi="Times New Roman" w:cs="Times New Roman"/>
+          <w:rFonts w:ascii="Arial" w:eastAsia="Times New Roman" w:hAnsi="Arial" w:cs="Arial"/>
         </w:rPr>
         <w:t>startIndex</w:t>
       </w:r>
       <w:proofErr w:type="spellEnd"/>
       <w:r>
         <w:rPr>
-          <w:rFonts w:ascii="Times New Roman" w:eastAsia="Times New Roman" w:hAnsi="Times New Roman" w:cs="Times New Roman"/>
+          <w:rFonts w:ascii="Arial" w:eastAsia="Times New Roman" w:hAnsi="Arial" w:cs="Arial"/>
         </w:rPr>
         <w:t xml:space="preserve"> is set to last local count.</w:t>
       </w:r>
@@ -3989,30 +3662,30 @@
         <w:pStyle w:val="ListParagraph"/>
         <w:numPr>
           <w:ilvl w:val="0"/>
-          <w:numId w:val="5"/>
+          <w:numId w:val="3"/>
         </w:numPr>
         <w:spacing w:after="0" w:line="276" w:lineRule="auto"/>
         <w:rPr>
-          <w:rFonts w:ascii="Times New Roman" w:eastAsia="Times New Roman" w:hAnsi="Times New Roman" w:cs="Times New Roman"/>
-        </w:rPr>
-      </w:pPr>
-      <w:r>
-        <w:rPr>
-          <w:rFonts w:ascii="Times New Roman" w:eastAsia="Times New Roman" w:hAnsi="Times New Roman" w:cs="Times New Roman"/>
+          <w:rFonts w:ascii="Arial" w:eastAsia="Times New Roman" w:hAnsi="Arial" w:cs="Arial"/>
+        </w:rPr>
+      </w:pPr>
+      <w:r>
+        <w:rPr>
+          <w:rFonts w:ascii="Arial" w:eastAsia="Times New Roman" w:hAnsi="Arial" w:cs="Arial"/>
         </w:rPr>
         <w:t xml:space="preserve">The new records are then iterated and corresponding </w:t>
       </w:r>
       <w:proofErr w:type="spellStart"/>
       <w:r>
         <w:rPr>
-          <w:rFonts w:ascii="Times New Roman" w:eastAsia="Times New Roman" w:hAnsi="Times New Roman" w:cs="Times New Roman"/>
+          <w:rFonts w:ascii="Arial" w:eastAsia="Times New Roman" w:hAnsi="Arial" w:cs="Arial"/>
         </w:rPr>
         <w:t>cve</w:t>
       </w:r>
       <w:proofErr w:type="spellEnd"/>
       <w:r>
         <w:rPr>
-          <w:rFonts w:ascii="Times New Roman" w:eastAsia="Times New Roman" w:hAnsi="Times New Roman" w:cs="Times New Roman"/>
+          <w:rFonts w:ascii="Arial" w:eastAsia="Times New Roman" w:hAnsi="Arial" w:cs="Arial"/>
         </w:rPr>
         <w:t xml:space="preserve"> data is extracted from the CVE API using modified CVE ID fetched from the history API and last local copy of CVE data is deleted if present and new CVE data is inserted.</w:t>
       </w:r>
@@ -4022,47 +3695,36 @@
         <w:pStyle w:val="ListParagraph"/>
         <w:numPr>
           <w:ilvl w:val="0"/>
-          <w:numId w:val="5"/>
+          <w:numId w:val="3"/>
         </w:numPr>
         <w:spacing w:after="0" w:line="276" w:lineRule="auto"/>
         <w:rPr>
-          <w:rFonts w:ascii="Times New Roman" w:eastAsia="Times New Roman" w:hAnsi="Times New Roman" w:cs="Times New Roman"/>
-        </w:rPr>
-      </w:pPr>
-      <w:r>
-        <w:rPr>
-          <w:rFonts w:ascii="Times New Roman" w:eastAsia="Times New Roman" w:hAnsi="Times New Roman" w:cs="Times New Roman"/>
+          <w:rFonts w:ascii="Arial" w:eastAsia="Times New Roman" w:hAnsi="Arial" w:cs="Arial"/>
+        </w:rPr>
+      </w:pPr>
+      <w:r>
+        <w:rPr>
+          <w:rFonts w:ascii="Arial" w:eastAsia="Times New Roman" w:hAnsi="Arial" w:cs="Arial"/>
         </w:rPr>
         <w:t xml:space="preserve">Once the record iterations are </w:t>
       </w:r>
       <w:proofErr w:type="gramStart"/>
       <w:r>
         <w:rPr>
-          <w:rFonts w:ascii="Times New Roman" w:eastAsia="Times New Roman" w:hAnsi="Times New Roman" w:cs="Times New Roman"/>
+          <w:rFonts w:ascii="Arial" w:eastAsia="Times New Roman" w:hAnsi="Arial" w:cs="Arial"/>
         </w:rPr>
         <w:t>completed ,</w:t>
       </w:r>
       <w:proofErr w:type="gramEnd"/>
       <w:r>
         <w:rPr>
-          <w:rFonts w:ascii="Times New Roman" w:eastAsia="Times New Roman" w:hAnsi="Times New Roman" w:cs="Times New Roman"/>
+          <w:rFonts w:ascii="Arial" w:eastAsia="Times New Roman" w:hAnsi="Arial" w:cs="Arial"/>
         </w:rPr>
         <w:t xml:space="preserve"> DB and the API are in sync and wait for another 30 minutes.</w:t>
       </w:r>
     </w:p>
     <w:p>
       <w:pPr>
-        <w:pStyle w:val="ListParagraph"/>
-        <w:ind w:left="1440"/>
-        <w:rPr>
-          <w:rFonts w:ascii="Times New Roman" w:hAnsi="Times New Roman" w:cs="Times New Roman"/>
-          <w:sz w:val="24"/>
-          <w:szCs w:val="24"/>
-        </w:rPr>
-      </w:pPr>
-    </w:p>
-    <w:p>
-      <w:pPr>
         <w:rPr>
           <w:rFonts w:ascii="Times New Roman" w:hAnsi="Times New Roman" w:cs="Times New Roman"/>
           <w:sz w:val="24"/>
@@ -4074,9 +3736,9 @@
           <w:noProof/>
         </w:rPr>
         <w:drawing>
-          <wp:inline distT="0" distB="0" distL="0" distR="0" wp14:anchorId="05345CFE" wp14:editId="5E872EF6">
-            <wp:extent cx="6225540" cy="3741420"/>
-            <wp:effectExtent l="0" t="0" r="3810" b="0"/>
+          <wp:inline distT="0" distB="0" distL="0" distR="0" wp14:anchorId="05345CFE" wp14:editId="40C35CFB">
+            <wp:extent cx="6233098" cy="3657600"/>
+            <wp:effectExtent l="0" t="0" r="0" b="0"/>
             <wp:docPr id="6" name="Picture 6"/>
             <wp:cNvGraphicFramePr>
               <a:graphicFrameLocks xmlns:a="http://schemas.openxmlformats.org/drawingml/2006/main" noChangeAspect="1"/>
@@ -4097,7 +3759,7 @@
                   <pic:spPr>
                     <a:xfrm>
                       <a:off x="0" y="0"/>
-                      <a:ext cx="6356320" cy="3820016"/>
+                      <a:ext cx="6324428" cy="3711193"/>
                     </a:xfrm>
                     <a:prstGeom prst="rect">
                       <a:avLst/>
@@ -4123,7 +3785,8 @@
     <w:p>
       <w:pPr>
         <w:rPr>
-          <w:rFonts w:ascii="Times New Roman" w:eastAsia="Times New Roman" w:hAnsi="Times New Roman" w:cs="Times New Roman"/>
+          <w:rFonts w:ascii="Arial" w:eastAsia="Times New Roman" w:hAnsi="Arial" w:cs="Arial"/>
+          <w:b/>
           <w:sz w:val="28"/>
           <w:szCs w:val="28"/>
         </w:rPr>
@@ -4136,101 +3799,71 @@
           <w:szCs w:val="28"/>
         </w:rPr>
         <w:lastRenderedPageBreak/>
-        <w:t>FILTERING AND SORTING LOGIC</w:t>
-      </w:r>
-      <w:r>
-        <w:rPr>
-          <w:rFonts w:ascii="Times New Roman" w:eastAsia="Times New Roman" w:hAnsi="Times New Roman" w:cs="Times New Roman"/>
-          <w:b/>
-          <w:sz w:val="28"/>
-          <w:szCs w:val="28"/>
-        </w:rPr>
-        <w:t>:</w:t>
-      </w:r>
-      <w:r>
-        <w:rPr>
-          <w:rFonts w:ascii="Times New Roman" w:eastAsia="Times New Roman" w:hAnsi="Times New Roman" w:cs="Times New Roman"/>
-          <w:sz w:val="28"/>
-          <w:szCs w:val="28"/>
-        </w:rPr>
-        <w:t xml:space="preserve">  </w:t>
-      </w:r>
-    </w:p>
-    <w:p>
-      <w:pPr>
-        <w:ind w:left="720"/>
-        <w:jc w:val="both"/>
-        <w:rPr>
-          <w:rFonts w:ascii="Times New Roman" w:hAnsi="Times New Roman" w:cs="Times New Roman"/>
-        </w:rPr>
-      </w:pPr>
-      <w:r>
-        <w:rPr>
-          <w:rFonts w:ascii="Times New Roman" w:hAnsi="Times New Roman" w:cs="Times New Roman"/>
-        </w:rPr>
-        <w:t xml:space="preserve">The server receives </w:t>
-      </w:r>
-      <w:r>
-        <w:rPr>
-          <w:rFonts w:ascii="Times New Roman" w:hAnsi="Times New Roman" w:cs="Times New Roman"/>
-        </w:rPr>
-        <w:t>inputs</w:t>
-      </w:r>
-      <w:r>
-        <w:rPr>
-          <w:rFonts w:ascii="Times New Roman" w:hAnsi="Times New Roman" w:cs="Times New Roman"/>
-        </w:rPr>
-        <w:t xml:space="preserve"> for filtering as query parameters, which are subsequently </w:t>
-      </w:r>
-      <w:r>
-        <w:rPr>
-          <w:rFonts w:ascii="Times New Roman" w:hAnsi="Times New Roman" w:cs="Times New Roman"/>
-        </w:rPr>
-        <w:t>passed</w:t>
-      </w:r>
-      <w:r>
-        <w:rPr>
-          <w:rFonts w:ascii="Times New Roman" w:hAnsi="Times New Roman" w:cs="Times New Roman"/>
-        </w:rPr>
-        <w:t xml:space="preserve"> into</w:t>
-      </w:r>
-      <w:r>
-        <w:rPr>
-          <w:rFonts w:ascii="Times New Roman" w:hAnsi="Times New Roman" w:cs="Times New Roman"/>
-        </w:rPr>
-        <w:t xml:space="preserve"> find function with input as query filter</w:t>
-      </w:r>
-      <w:r>
-        <w:rPr>
-          <w:rFonts w:ascii="Times New Roman" w:hAnsi="Times New Roman" w:cs="Times New Roman"/>
-        </w:rPr>
-        <w:t xml:space="preserve"> to extract the relevant records. </w:t>
-      </w:r>
-      <w:r>
-        <w:rPr>
-          <w:rFonts w:ascii="Times New Roman" w:hAnsi="Times New Roman" w:cs="Times New Roman"/>
-        </w:rPr>
-        <w:t xml:space="preserve">All the records are sorted in the increasing order of the published date. </w:t>
-      </w:r>
-      <w:r>
-        <w:rPr>
-          <w:rFonts w:ascii="Times New Roman" w:hAnsi="Times New Roman" w:cs="Times New Roman"/>
-        </w:rPr>
-        <w:t>All computational tasks are executed</w:t>
-      </w:r>
-      <w:r>
-        <w:rPr>
-          <w:rFonts w:ascii="Times New Roman" w:hAnsi="Times New Roman" w:cs="Times New Roman"/>
-        </w:rPr>
-        <w:t xml:space="preserve"> on the server side.</w:t>
-      </w:r>
-    </w:p>
-    <w:p>
-      <w:pPr>
-        <w:rPr>
-          <w:rFonts w:ascii="Times New Roman" w:hAnsi="Times New Roman" w:cs="Times New Roman"/>
-        </w:rPr>
-      </w:pPr>
+        <w:t>FILTERING</w:t>
+      </w:r>
+    </w:p>
+    <w:p>
+      <w:pPr>
+        <w:rPr>
+          <w:rFonts w:ascii="Arial" w:eastAsia="Times New Roman" w:hAnsi="Arial" w:cs="Arial"/>
+          <w:sz w:val="24"/>
+          <w:szCs w:val="24"/>
+        </w:rPr>
+      </w:pPr>
+      <w:r>
+        <w:rPr>
+          <w:rFonts w:ascii="Arial" w:eastAsia="Times New Roman" w:hAnsi="Arial" w:cs="Arial"/>
+          <w:sz w:val="24"/>
+          <w:szCs w:val="24"/>
+        </w:rPr>
+        <w:t xml:space="preserve">The Search queries are passed as input to the </w:t>
+      </w:r>
+      <w:proofErr w:type="spellStart"/>
+      <w:r>
+        <w:rPr>
+          <w:rFonts w:ascii="Arial" w:eastAsia="Times New Roman" w:hAnsi="Arial" w:cs="Arial"/>
+          <w:sz w:val="24"/>
+          <w:szCs w:val="24"/>
+        </w:rPr>
+        <w:t>getListCve</w:t>
+      </w:r>
+      <w:proofErr w:type="spellEnd"/>
+      <w:r>
+        <w:rPr>
+          <w:rFonts w:ascii="Arial" w:eastAsia="Times New Roman" w:hAnsi="Arial" w:cs="Arial"/>
+          <w:sz w:val="24"/>
+          <w:szCs w:val="24"/>
+        </w:rPr>
+        <w:t xml:space="preserve"> function from the </w:t>
+      </w:r>
+      <w:proofErr w:type="spellStart"/>
+      <w:proofErr w:type="gramStart"/>
+      <w:r>
+        <w:rPr>
+          <w:rFonts w:ascii="Arial" w:eastAsia="Times New Roman" w:hAnsi="Arial" w:cs="Arial"/>
+          <w:sz w:val="24"/>
+          <w:szCs w:val="24"/>
+        </w:rPr>
+        <w:t>cveRouter</w:t>
+      </w:r>
+      <w:proofErr w:type="spellEnd"/>
+      <w:r>
+        <w:rPr>
+          <w:rFonts w:ascii="Arial" w:eastAsia="Times New Roman" w:hAnsi="Arial" w:cs="Arial"/>
+          <w:sz w:val="24"/>
+          <w:szCs w:val="24"/>
+        </w:rPr>
+        <w:t xml:space="preserve"> ,</w:t>
+      </w:r>
+      <w:proofErr w:type="gramEnd"/>
+      <w:r>
+        <w:rPr>
+          <w:rFonts w:ascii="Arial" w:eastAsia="Times New Roman" w:hAnsi="Arial" w:cs="Arial"/>
+          <w:sz w:val="24"/>
+          <w:szCs w:val="24"/>
+        </w:rPr>
+        <w:t xml:space="preserve"> from the input is passed to the MongoDB query object which is passed as the input to the find function to filter the results based on search parameter passed and the return CVE data is sorted in the ascending order of the published date. All the sorting logic is done at the server side.</w:t>
+      </w:r>
     </w:p>
     <w:p>
       <w:r>
@@ -4402,7 +4035,7 @@
   <w:abstractNum w:abstractNumId="1" w15:restartNumberingAfterBreak="0">
     <w:nsid w:val="1B5B2FDB"/>
     <w:multiLevelType w:val="hybridMultilevel"/>
-    <w:tmpl w:val="CE7E2BD4"/>
+    <w:tmpl w:val="F4260B8E"/>
     <w:lvl w:ilvl="0" w:tplc="40090001">
       <w:start w:val="1"/>
       <w:numFmt w:val="bullet"/>

</xml_diff>

<commit_message>
added new v3 metrics
</commit_message>
<xml_diff>
--- a/Docs/Venkatakrishnan_SECURIN_ASSESSMENT_Documentation.docx
+++ b/Docs/Venkatakrishnan_SECURIN_ASSESSMENT_Documentation.docx
@@ -1846,16 +1846,13 @@
       </w:r>
       <w:r>
         <w:rPr>
-          <w:rFonts w:ascii="Times New Roman" w:hAnsi="Times New Roman" w:cs="Times New Roman"/>
           <w:noProof/>
-          <w:sz w:val="24"/>
-          <w:szCs w:val="24"/>
         </w:rPr>
         <w:drawing>
-          <wp:inline distT="0" distB="0" distL="0" distR="0" wp14:anchorId="535C77FA" wp14:editId="1D739AA6">
-            <wp:extent cx="5730240" cy="2979724"/>
-            <wp:effectExtent l="0" t="0" r="3810" b="0"/>
-            <wp:docPr id="2" name="Picture 2"/>
+          <wp:inline distT="0" distB="0" distL="0" distR="0" wp14:anchorId="6358D99F" wp14:editId="43BB5480">
+            <wp:extent cx="5077691" cy="2823042"/>
+            <wp:effectExtent l="0" t="0" r="8890" b="0"/>
+            <wp:docPr id="4" name="Picture 4"/>
             <wp:cNvGraphicFramePr>
               <a:graphicFrameLocks xmlns:a="http://schemas.openxmlformats.org/drawingml/2006/main" noChangeAspect="1"/>
             </wp:cNvGraphicFramePr>
@@ -1863,36 +1860,23 @@
               <a:graphicData uri="http://schemas.openxmlformats.org/drawingml/2006/picture">
                 <pic:pic xmlns:pic="http://schemas.openxmlformats.org/drawingml/2006/picture">
                   <pic:nvPicPr>
-                    <pic:cNvPr id="0" name="Picture 2"/>
-                    <pic:cNvPicPr>
-                      <a:picLocks noChangeAspect="1" noChangeArrowheads="1"/>
-                    </pic:cNvPicPr>
+                    <pic:cNvPr id="1" name=""/>
+                    <pic:cNvPicPr/>
                   </pic:nvPicPr>
                   <pic:blipFill>
-                    <a:blip r:embed="rId7" cstate="print">
-                      <a:extLst>
-                        <a:ext uri="{28A0092B-C50C-407E-A947-70E740481C1C}">
-                          <a14:useLocalDpi xmlns:a14="http://schemas.microsoft.com/office/drawing/2010/main" val="0"/>
-                        </a:ext>
-                      </a:extLst>
-                    </a:blip>
-                    <a:srcRect/>
+                    <a:blip r:embed="rId7"/>
                     <a:stretch>
                       <a:fillRect/>
                     </a:stretch>
                   </pic:blipFill>
-                  <pic:spPr bwMode="auto">
+                  <pic:spPr>
                     <a:xfrm>
                       <a:off x="0" y="0"/>
-                      <a:ext cx="5769157" cy="2999961"/>
+                      <a:ext cx="5090283" cy="2830043"/>
                     </a:xfrm>
                     <a:prstGeom prst="rect">
                       <a:avLst/>
                     </a:prstGeom>
-                    <a:noFill/>
-                    <a:ln>
-                      <a:noFill/>
-                    </a:ln>
                   </pic:spPr>
                 </pic:pic>
               </a:graphicData>
@@ -1975,6 +1959,40 @@
         <w:ind w:left="720"/>
         <w:rPr>
           <w:rFonts w:ascii="Times New Roman" w:hAnsi="Times New Roman" w:cs="Times New Roman"/>
+          <w:sz w:val="24"/>
+          <w:szCs w:val="24"/>
+        </w:rPr>
+      </w:pPr>
+      <w:r>
+        <w:rPr>
+          <w:rFonts w:ascii="Times New Roman" w:hAnsi="Times New Roman" w:cs="Times New Roman"/>
+          <w:sz w:val="24"/>
+          <w:szCs w:val="24"/>
+        </w:rPr>
+        <w:tab/>
+      </w:r>
+      <w:r>
+        <w:rPr>
+          <w:rFonts w:ascii="Times New Roman" w:hAnsi="Times New Roman" w:cs="Times New Roman"/>
+          <w:sz w:val="24"/>
+          <w:szCs w:val="24"/>
+        </w:rPr>
+        <w:tab/>
+      </w:r>
+      <w:r>
+        <w:rPr>
+          <w:rFonts w:ascii="Times New Roman" w:hAnsi="Times New Roman" w:cs="Times New Roman"/>
+          <w:sz w:val="24"/>
+          <w:szCs w:val="24"/>
+        </w:rPr>
+        <w:tab/>
+      </w:r>
+    </w:p>
+    <w:p>
+      <w:pPr>
+        <w:ind w:left="2880" w:firstLine="720"/>
+        <w:rPr>
+          <w:rFonts w:ascii="Times New Roman" w:hAnsi="Times New Roman" w:cs="Times New Roman"/>
           <w:sz w:val="28"/>
           <w:szCs w:val="28"/>
         </w:rPr>
@@ -1982,34 +2000,10 @@
       <w:r>
         <w:rPr>
           <w:rFonts w:ascii="Times New Roman" w:hAnsi="Times New Roman" w:cs="Times New Roman"/>
-          <w:sz w:val="24"/>
-          <w:szCs w:val="24"/>
-        </w:rPr>
-        <w:lastRenderedPageBreak/>
-        <w:tab/>
-      </w:r>
-      <w:r>
-        <w:rPr>
-          <w:rFonts w:ascii="Times New Roman" w:hAnsi="Times New Roman" w:cs="Times New Roman"/>
-          <w:sz w:val="24"/>
-          <w:szCs w:val="24"/>
-        </w:rPr>
-        <w:tab/>
-      </w:r>
-      <w:r>
-        <w:rPr>
-          <w:rFonts w:ascii="Times New Roman" w:hAnsi="Times New Roman" w:cs="Times New Roman"/>
-          <w:sz w:val="24"/>
-          <w:szCs w:val="24"/>
-        </w:rPr>
-        <w:tab/>
-      </w:r>
-      <w:r>
-        <w:rPr>
-          <w:rFonts w:ascii="Times New Roman" w:hAnsi="Times New Roman" w:cs="Times New Roman"/>
           <w:sz w:val="28"/>
           <w:szCs w:val="28"/>
         </w:rPr>
+        <w:lastRenderedPageBreak/>
         <w:t>PAGINATION EXAMPLE</w:t>
       </w:r>
     </w:p>
@@ -3486,13 +3480,7 @@
         <w:rPr>
           <w:rFonts w:ascii="Arial" w:hAnsi="Arial" w:cs="Arial"/>
         </w:rPr>
-        <w:t xml:space="preserve"> </w:t>
-      </w:r>
-      <w:r>
-        <w:rPr>
-          <w:rFonts w:ascii="Arial" w:hAnsi="Arial" w:cs="Arial"/>
-        </w:rPr>
-        <w:t>are fetched</w:t>
+        <w:t xml:space="preserve"> are fetched</w:t>
       </w:r>
       <w:r>
         <w:rPr>

</xml_diff>